<commit_message>
Part 3 completed + New documentation file
</commit_message>
<xml_diff>
--- a/documentations/MotionSense Dataset.docx
+++ b/documentations/MotionSense Dataset.docx
@@ -27,53 +27,8 @@
       <w:bookmarkEnd w:id="0"/>
       <w:r>
         <w:rPr>
-          <w:rFonts w:ascii="Open Sans" w:cs="Open Sans" w:eastAsia="Open Sans" w:hAnsi="Open Sans"/>
-          <w:color w:val="695d46"/>
-          <w:sz w:val="24"/>
-          <w:szCs w:val="24"/>
-        </w:rPr>
-        <w:drawing>
-          <wp:inline distB="114300" distT="114300" distL="114300" distR="114300">
-            <wp:extent cx="5916349" cy="104775"/>
-            <wp:effectExtent b="0" l="0" r="0" t="0"/>
-            <wp:docPr descr="horizontal line" id="24" name="image61.png"/>
-            <a:graphic>
-              <a:graphicData uri="http://schemas.openxmlformats.org/drawingml/2006/picture">
-                <pic:pic>
-                  <pic:nvPicPr>
-                    <pic:cNvPr descr="horizontal line" id="0" name="image61.png"/>
-                    <pic:cNvPicPr preferRelativeResize="0"/>
-                  </pic:nvPicPr>
-                  <pic:blipFill>
-                    <a:blip r:embed="rId6"/>
-                    <a:srcRect b="-35184" l="0" r="0" t="0"/>
-                    <a:stretch>
-                      <a:fillRect/>
-                    </a:stretch>
-                  </pic:blipFill>
-                  <pic:spPr>
-                    <a:xfrm>
-                      <a:off x="0" y="0"/>
-                      <a:ext cx="5916349" cy="104775"/>
-                    </a:xfrm>
-                    <a:prstGeom prst="rect"/>
-                    <a:ln/>
-                  </pic:spPr>
-                </pic:pic>
-              </a:graphicData>
-            </a:graphic>
-          </wp:inline>
-        </w:drawing>
-      </w:r>
-      <w:r>
-        <w:rPr>
-          <w:rFonts w:ascii="Open Sans" w:cs="Open Sans" w:eastAsia="Open Sans" w:hAnsi="Open Sans"/>
-          <w:color w:val="695d46"/>
-          <w:sz w:val="24"/>
-          <w:szCs w:val="24"/>
-          <w:rtl w:val="0"/>
-        </w:rPr>
-        <w:t xml:space="preserve"> </w:t>
+          <w:rtl w:val="0"/>
+        </w:rPr>
       </w:r>
     </w:p>
     <w:p>
@@ -89,41 +44,6 @@
         <w:contextualSpacing w:val="0"/>
         <w:rPr/>
       </w:pPr>
-      <w:r>
-        <w:rPr/>
-        <w:drawing>
-          <wp:inline distB="114300" distT="114300" distL="114300" distR="114300">
-            <wp:extent cx="5910263" cy="3940175"/>
-            <wp:effectExtent b="0" l="0" r="0" t="0"/>
-            <wp:docPr descr="Placeholder image" id="19" name="image56.jpg"/>
-            <a:graphic>
-              <a:graphicData uri="http://schemas.openxmlformats.org/drawingml/2006/picture">
-                <pic:pic>
-                  <pic:nvPicPr>
-                    <pic:cNvPr descr="Placeholder image" id="0" name="image56.jpg"/>
-                    <pic:cNvPicPr preferRelativeResize="0"/>
-                  </pic:nvPicPr>
-                  <pic:blipFill>
-                    <a:blip r:embed="rId7"/>
-                    <a:srcRect b="0" l="0" r="0" t="0"/>
-                    <a:stretch>
-                      <a:fillRect/>
-                    </a:stretch>
-                  </pic:blipFill>
-                  <pic:spPr>
-                    <a:xfrm>
-                      <a:off x="0" y="0"/>
-                      <a:ext cx="5910263" cy="3940175"/>
-                    </a:xfrm>
-                    <a:prstGeom prst="rect"/>
-                    <a:ln/>
-                  </pic:spPr>
-                </pic:pic>
-              </a:graphicData>
-            </a:graphic>
-          </wp:inline>
-        </w:drawing>
-      </w:r>
       <w:r>
         <w:rPr>
           <w:rtl w:val="0"/>
@@ -344,6 +264,20 @@
     </w:p>
     <w:p>
       <w:pPr>
+        <w:contextualSpacing w:val="0"/>
+        <w:rPr/>
+      </w:pPr>
+      <w:r>
+        <w:br w:type="page"/>
+      </w:r>
+      <w:r>
+        <w:rPr>
+          <w:rtl w:val="0"/>
+        </w:rPr>
+      </w:r>
+    </w:p>
+    <w:p>
+      <w:pPr>
         <w:pStyle w:val="Heading1"/>
         <w:pBdr>
           <w:top w:space="0" w:sz="0" w:val="nil"/>
@@ -359,7 +293,7 @@
           <w:szCs w:val="48"/>
         </w:rPr>
       </w:pPr>
-      <w:bookmarkStart w:colFirst="0" w:colLast="0" w:name="_mdsb6qh4qus4" w:id="3"/>
+      <w:bookmarkStart w:colFirst="0" w:colLast="0" w:name="_3e8g15c3j9sp" w:id="3"/>
       <w:bookmarkEnd w:id="3"/>
       <w:r>
         <w:rPr>
@@ -367,6 +301,71 @@
           <w:szCs w:val="48"/>
           <w:rtl w:val="0"/>
         </w:rPr>
+        <w:t xml:space="preserve">Part 0: Overview</w:t>
+      </w:r>
+    </w:p>
+    <w:p>
+      <w:pPr>
+        <w:contextualSpacing w:val="0"/>
+        <w:jc w:val="both"/>
+        <w:rPr/>
+      </w:pPr>
+      <w:r>
+        <w:rPr>
+          <w:rtl w:val="0"/>
+        </w:rPr>
+        <w:t xml:space="preserve">Our main goal is to analyze how analytical data from mobile sensors can be used to identify what a user is actually doing in real-life. We first downloaded a dataset from Kaggle and chose the best performing model. Then, we gathered our own data and checked if the model still evaluates well. Next, we developed our own mobile app to see our model in action. Finally, we used a boosting method to improve real life predictions. Our </w:t>
+      </w:r>
+      <w:r>
+        <w:rPr>
+          <w:b w:val="1"/>
+          <w:rtl w:val="0"/>
+        </w:rPr>
+        <w:t xml:space="preserve">point of focus</w:t>
+      </w:r>
+      <w:r>
+        <w:rPr>
+          <w:rtl w:val="0"/>
+        </w:rPr>
+        <w:t xml:space="preserve"> </w:t>
+      </w:r>
+      <w:r>
+        <w:rPr>
+          <w:rtl w:val="0"/>
+        </w:rPr>
+        <w:t xml:space="preserve">here is to demonstrate the whole cycle: How a data science analysis of an outsourced dataset turns into a working product.</w:t>
+      </w:r>
+      <w:r>
+        <w:rPr>
+          <w:rtl w:val="0"/>
+        </w:rPr>
+      </w:r>
+    </w:p>
+    <w:p>
+      <w:pPr>
+        <w:pStyle w:val="Heading1"/>
+        <w:pBdr>
+          <w:top w:space="0" w:sz="0" w:val="nil"/>
+          <w:left w:space="0" w:sz="0" w:val="nil"/>
+          <w:bottom w:space="0" w:sz="0" w:val="nil"/>
+          <w:right w:space="0" w:sz="0" w:val="nil"/>
+          <w:between w:space="0" w:sz="0" w:val="nil"/>
+        </w:pBdr>
+        <w:shd w:fill="auto" w:val="clear"/>
+        <w:contextualSpacing w:val="0"/>
+        <w:rPr>
+          <w:sz w:val="48"/>
+          <w:szCs w:val="48"/>
+        </w:rPr>
+      </w:pPr>
+      <w:bookmarkStart w:colFirst="0" w:colLast="0" w:name="_muyrohdynjev" w:id="4"/>
+      <w:bookmarkEnd w:id="4"/>
+      <w:r>
+        <w:rPr>
+          <w:sz w:val="48"/>
+          <w:szCs w:val="48"/>
+          <w:rtl w:val="0"/>
+        </w:rPr>
         <w:t xml:space="preserve">Part 1: The Dataset</w:t>
       </w:r>
     </w:p>
@@ -382,7 +381,7 @@
         </w:rPr>
         <w:t xml:space="preserve">Our </w:t>
       </w:r>
-      <w:hyperlink r:id="rId8">
+      <w:hyperlink r:id="rId6">
         <w:r>
           <w:rPr>
             <w:color w:val="1155cc"/>
@@ -560,7 +559,7 @@
         <w:rPr>
           <w:rtl w:val="0"/>
         </w:rPr>
-        <w:t xml:space="preserve">Accelerometers handle axis-based motion sensing. As the name kind of gives away, accelerometers measure acceleration. The sensor is itself made up of other sensors, including microscopic crystal structures that become stressed due to accelerative forces. The sensor’s goal is  to </w:t>
+        <w:t xml:space="preserve">Accelerometers handle axis-based motion sensing. As the name kind of gives away, accelerometers measure acceleration. The sensor is itself made up of other sensors, including microscopic crystal structures that become stressed due to accelerative forces. The sensor’s goal is to </w:t>
       </w:r>
       <w:r>
         <w:rPr>
@@ -586,7 +585,7 @@
         <w:rPr>
           <w:rtl w:val="0"/>
         </w:rPr>
-        <w:t xml:space="preserve"> it’s pointing in. The gyroscope helps the accelerometer out with understanding which a phone is </w:t>
+        <w:t xml:space="preserve"> it’s pointing in. The gyroscope helps the accelerometer out with understanding which direction a phone is </w:t>
       </w:r>
       <w:r>
         <w:rPr>
@@ -732,8 +731,12 @@
         <w:rPr>
           <w:rtl w:val="0"/>
         </w:rPr>
-        <w:t xml:space="preserve">Attitude provides information about an object's orientation with respect to the local level frame (horizontal plane) and true north. The attitude is measured using both the Accelerometer and Gyroscope sensors.</w:t>
-        <w:br w:type="textWrapping"/>
+        <w:t xml:space="preserve">Attitude provides information about an object's orientation with respect to the local level frame (horizontal plane) and true north.</w:t>
+      </w:r>
+      <w:r>
+        <w:rPr>
+          <w:rtl w:val="0"/>
+        </w:rPr>
         <w:br w:type="textWrapping"/>
         <w:br w:type="textWrapping"/>
       </w:r>
@@ -760,24 +763,24 @@
           <wp:anchor allowOverlap="1" behindDoc="0" distB="114300" distT="114300" distL="114300" distR="114300" hidden="0" layoutInCell="1" locked="0" relativeHeight="0" simplePos="0">
             <wp:simplePos x="0" y="0"/>
             <wp:positionH relativeFrom="margin">
-              <wp:posOffset>3981450</wp:posOffset>
+              <wp:posOffset>4086225</wp:posOffset>
             </wp:positionH>
             <wp:positionV relativeFrom="paragraph">
-              <wp:posOffset>1057275</wp:posOffset>
+              <wp:posOffset>857250</wp:posOffset>
             </wp:positionV>
-            <wp:extent cx="1957388" cy="1355114"/>
+            <wp:extent cx="1576388" cy="1086636"/>
             <wp:effectExtent b="0" l="0" r="0" t="0"/>
             <wp:wrapSquare wrapText="bothSides" distB="114300" distT="114300" distL="114300" distR="114300"/>
-            <wp:docPr id="14" name="image51.png"/>
+            <wp:docPr id="12" name="image40.png"/>
             <a:graphic>
               <a:graphicData uri="http://schemas.openxmlformats.org/drawingml/2006/picture">
                 <pic:pic>
                   <pic:nvPicPr>
-                    <pic:cNvPr id="0" name="image51.png"/>
+                    <pic:cNvPr id="0" name="image40.png"/>
                     <pic:cNvPicPr preferRelativeResize="0"/>
                   </pic:nvPicPr>
                   <pic:blipFill>
-                    <a:blip r:embed="rId9"/>
+                    <a:blip r:embed="rId7"/>
                     <a:srcRect b="0" l="0" r="0" t="0"/>
                     <a:stretch>
                       <a:fillRect/>
@@ -786,7 +789,7 @@
                   <pic:spPr>
                     <a:xfrm>
                       <a:off x="0" y="0"/>
-                      <a:ext cx="1957388" cy="1355114"/>
+                      <a:ext cx="1576388" cy="1086636"/>
                     </a:xfrm>
                     <a:prstGeom prst="rect"/>
                     <a:ln/>
@@ -907,6 +910,27 @@
     </w:p>
     <w:p>
       <w:pPr>
+        <w:pBdr>
+          <w:top w:space="0" w:sz="0" w:val="nil"/>
+          <w:left w:space="0" w:sz="0" w:val="nil"/>
+          <w:bottom w:space="0" w:sz="0" w:val="nil"/>
+          <w:right w:space="0" w:sz="0" w:val="nil"/>
+          <w:between w:space="0" w:sz="0" w:val="nil"/>
+        </w:pBdr>
+        <w:shd w:fill="auto" w:val="clear"/>
+        <w:ind w:left="720" w:firstLine="0"/>
+        <w:contextualSpacing w:val="0"/>
+        <w:jc w:val="both"/>
+        <w:rPr/>
+      </w:pPr>
+      <w:r>
+        <w:rPr>
+          <w:rtl w:val="0"/>
+        </w:rPr>
+      </w:r>
+    </w:p>
+    <w:p>
+      <w:pPr>
         <w:numPr>
           <w:ilvl w:val="0"/>
           <w:numId w:val="6"/>
@@ -944,22 +968,6 @@
     </w:p>
     <w:p>
       <w:pPr>
-        <w:contextualSpacing w:val="0"/>
-        <w:jc w:val="both"/>
-        <w:rPr>
-          <w:sz w:val="24"/>
-          <w:szCs w:val="24"/>
-          <w:u w:val="single"/>
-        </w:rPr>
-      </w:pPr>
-      <w:r>
-        <w:rPr>
-          <w:rtl w:val="0"/>
-        </w:rPr>
-      </w:r>
-    </w:p>
-    <w:p>
-      <w:pPr>
         <w:pStyle w:val="Heading1"/>
         <w:contextualSpacing w:val="0"/>
         <w:jc w:val="both"/>
@@ -968,8 +976,8 @@
           <w:szCs w:val="48"/>
         </w:rPr>
       </w:pPr>
-      <w:bookmarkStart w:colFirst="0" w:colLast="0" w:name="_i73od8eygqnm" w:id="4"/>
-      <w:bookmarkEnd w:id="4"/>
+      <w:bookmarkStart w:colFirst="0" w:colLast="0" w:name="_i73od8eygqnm" w:id="5"/>
+      <w:bookmarkEnd w:id="5"/>
       <w:r>
         <w:rPr>
           <w:sz w:val="48"/>
@@ -1013,23 +1021,23 @@
         </w:rPr>
         <w:t xml:space="preserve">Our main goal here is to visually understand if there exists some correlation between the labels and our analytical features. After glimpsing on our data, we see that each data point is a vector </w:t>
       </w:r>
-      <w:hyperlink r:id="rId10">
+      <w:hyperlink r:id="rId8">
         <w:r>
           <w:rPr/>
           <w:drawing>
             <wp:inline distB="19050" distT="19050" distL="19050" distR="19050">
               <wp:extent cx="482600" cy="152400"/>
               <wp:effectExtent b="0" l="0" r="0" t="0"/>
-              <wp:docPr id="25" name="image62.png"/>
+              <wp:docPr id="20" name="image49.png"/>
               <a:graphic>
                 <a:graphicData uri="http://schemas.openxmlformats.org/drawingml/2006/picture">
                   <pic:pic>
                     <pic:nvPicPr>
-                      <pic:cNvPr id="0" name="image62.png"/>
+                      <pic:cNvPr id="0" name="image49.png"/>
                       <pic:cNvPicPr preferRelativeResize="0"/>
                     </pic:nvPicPr>
                     <pic:blipFill>
-                      <a:blip r:embed="rId11"/>
+                      <a:blip r:embed="rId9"/>
                       <a:srcRect b="0" l="0" r="0" t="0"/>
                       <a:stretch>
                         <a:fillRect/>
@@ -1118,60 +1126,6 @@
           <w:rtl w:val="0"/>
         </w:rPr>
       </w:r>
-    </w:p>
-    <w:p>
-      <w:pPr>
-        <w:contextualSpacing w:val="0"/>
-        <w:jc w:val="both"/>
-        <w:rPr/>
-      </w:pPr>
-      <w:r>
-        <w:rPr>
-          <w:rtl w:val="0"/>
-        </w:rPr>
-        <w:t xml:space="preserve">Next thing we would like to do is to figure out how our data changes in time. We pick one feature (i.e. attitude) and observe the correlation between the feature change in time over the three axes (</w:t>
-      </w:r>
-      <w:r>
-        <w:rPr>
-          <w:i w:val="1"/>
-          <w:rtl w:val="0"/>
-        </w:rPr>
-        <w:t xml:space="preserve">roll</w:t>
-      </w:r>
-      <w:r>
-        <w:rPr>
-          <w:rtl w:val="0"/>
-        </w:rPr>
-        <w:t xml:space="preserve">, </w:t>
-      </w:r>
-      <w:r>
-        <w:rPr>
-          <w:i w:val="1"/>
-          <w:rtl w:val="0"/>
-        </w:rPr>
-        <w:t xml:space="preserve">pitch</w:t>
-      </w:r>
-      <w:r>
-        <w:rPr>
-          <w:rtl w:val="0"/>
-        </w:rPr>
-        <w:t xml:space="preserve">, </w:t>
-      </w:r>
-      <w:r>
-        <w:rPr>
-          <w:i w:val="1"/>
-          <w:rtl w:val="0"/>
-        </w:rPr>
-        <w:t xml:space="preserve">yaw</w:t>
-      </w:r>
-      <w:r>
-        <w:rPr>
-          <w:rtl w:val="0"/>
-        </w:rPr>
-        <w:t xml:space="preserve">) and it’s labeled activity:</w:t>
-        <w:br w:type="textWrapping"/>
-        <w:t xml:space="preserve">We can see a great distinction between the attitude features values and trend between the two activities. the Attitude Yaw and Roll features fluctuates over time when climbing up-stairs but relatively stable while sitting. Also their actual value ranges quite differently between the two activities. </w:t>
-      </w:r>
       <w:r>
         <w:drawing>
           <wp:anchor allowOverlap="1" behindDoc="0" distB="114300" distT="114300" distL="114300" distR="114300" hidden="0" layoutInCell="1" locked="0" relativeHeight="0" simplePos="0">
@@ -1180,21 +1134,21 @@
               <wp:posOffset>-514349</wp:posOffset>
             </wp:positionH>
             <wp:positionV relativeFrom="paragraph">
-              <wp:posOffset>952500</wp:posOffset>
+              <wp:posOffset>381000</wp:posOffset>
             </wp:positionV>
             <wp:extent cx="7145931" cy="1500188"/>
             <wp:effectExtent b="0" l="0" r="0" t="0"/>
             <wp:wrapSquare wrapText="bothSides" distB="114300" distT="114300" distL="114300" distR="114300"/>
-            <wp:docPr id="23" name="image60.png"/>
+            <wp:docPr id="19" name="image48.png"/>
             <a:graphic>
               <a:graphicData uri="http://schemas.openxmlformats.org/drawingml/2006/picture">
                 <pic:pic>
                   <pic:nvPicPr>
-                    <pic:cNvPr id="0" name="image60.png"/>
+                    <pic:cNvPr id="0" name="image48.png"/>
                     <pic:cNvPicPr preferRelativeResize="0"/>
                   </pic:nvPicPr>
                   <pic:blipFill>
-                    <a:blip r:embed="rId12"/>
+                    <a:blip r:embed="rId10"/>
                     <a:srcRect b="0" l="0" r="0" t="0"/>
                     <a:stretch>
                       <a:fillRect/>
@@ -1225,6 +1179,58 @@
         <w:rPr>
           <w:rtl w:val="0"/>
         </w:rPr>
+        <w:t xml:space="preserve">Next thing we would like to do is to figure out how our data changes in time. We pick one feature (i.e. attitude) and observe the correlation between the feature change in time over the three axes (</w:t>
+      </w:r>
+      <w:r>
+        <w:rPr>
+          <w:i w:val="1"/>
+          <w:rtl w:val="0"/>
+        </w:rPr>
+        <w:t xml:space="preserve">roll</w:t>
+      </w:r>
+      <w:r>
+        <w:rPr>
+          <w:rtl w:val="0"/>
+        </w:rPr>
+        <w:t xml:space="preserve">, </w:t>
+      </w:r>
+      <w:r>
+        <w:rPr>
+          <w:i w:val="1"/>
+          <w:rtl w:val="0"/>
+        </w:rPr>
+        <w:t xml:space="preserve">pitch</w:t>
+      </w:r>
+      <w:r>
+        <w:rPr>
+          <w:rtl w:val="0"/>
+        </w:rPr>
+        <w:t xml:space="preserve">, </w:t>
+      </w:r>
+      <w:r>
+        <w:rPr>
+          <w:i w:val="1"/>
+          <w:rtl w:val="0"/>
+        </w:rPr>
+        <w:t xml:space="preserve">yaw</w:t>
+      </w:r>
+      <w:r>
+        <w:rPr>
+          <w:rtl w:val="0"/>
+        </w:rPr>
+        <w:t xml:space="preserve">) and it’s labeled activity. We can see a great distinction between the attitude features values and trends between the two activities. the Attitude Yaw and Roll features fluctuates over time when climbing up-stairs but relatively stable while sitting. Also their actual value ranges quite differently between the two activities. </w:t>
+      </w:r>
+    </w:p>
+    <w:p>
+      <w:pPr>
+        <w:contextualSpacing w:val="0"/>
+        <w:jc w:val="both"/>
+        <w:rPr/>
+      </w:pPr>
+      <w:r>
+        <w:rPr>
+          <w:rtl w:val="0"/>
+        </w:rPr>
       </w:r>
     </w:p>
     <w:p>
@@ -1265,16 +1271,16 @@
             <wp:extent cx="7145931" cy="1500188"/>
             <wp:effectExtent b="0" l="0" r="0" t="0"/>
             <wp:wrapSquare wrapText="bothSides" distB="114300" distT="114300" distL="114300" distR="114300"/>
-            <wp:docPr id="20" name="image57.png"/>
+            <wp:docPr id="17" name="image46.png"/>
             <a:graphic>
               <a:graphicData uri="http://schemas.openxmlformats.org/drawingml/2006/picture">
                 <pic:pic>
                   <pic:nvPicPr>
-                    <pic:cNvPr id="0" name="image57.png"/>
+                    <pic:cNvPr id="0" name="image46.png"/>
                     <pic:cNvPicPr preferRelativeResize="0"/>
                   </pic:nvPicPr>
                   <pic:blipFill>
-                    <a:blip r:embed="rId13"/>
+                    <a:blip r:embed="rId11"/>
                     <a:srcRect b="0" l="0" r="0" t="0"/>
                     <a:stretch>
                       <a:fillRect/>
@@ -1311,145 +1317,6 @@
       <w:pPr>
         <w:contextualSpacing w:val="0"/>
         <w:jc w:val="both"/>
-        <w:rPr>
-          <w:u w:val="single"/>
-        </w:rPr>
-      </w:pPr>
-      <w:r>
-        <w:rPr>
-          <w:u w:val="single"/>
-          <w:rtl w:val="0"/>
-        </w:rPr>
-        <w:t xml:space="preserve">Participants Correlation</w:t>
-      </w:r>
-    </w:p>
-    <w:p>
-      <w:pPr>
-        <w:contextualSpacing w:val="0"/>
-        <w:jc w:val="both"/>
-        <w:rPr/>
-      </w:pPr>
-      <w:r>
-        <w:rPr>
-          <w:rtl w:val="0"/>
-        </w:rPr>
-        <w:t xml:space="preserve">We would like to make sure that the differences in the Attitude feature doesn't depend on a specific participant. In order to do that we will perform the same analysis from above, but for a different participant (i.e. participant #6):</w:t>
-        <w:br w:type="textWrapping"/>
-      </w:r>
-      <w:r>
-        <w:drawing>
-          <wp:anchor allowOverlap="1" behindDoc="0" distB="114300" distT="114300" distL="114300" distR="114300" hidden="0" layoutInCell="1" locked="0" relativeHeight="0" simplePos="0">
-            <wp:simplePos x="0" y="0"/>
-            <wp:positionH relativeFrom="margin">
-              <wp:posOffset>-590549</wp:posOffset>
-            </wp:positionH>
-            <wp:positionV relativeFrom="paragraph">
-              <wp:posOffset>2695575</wp:posOffset>
-            </wp:positionV>
-            <wp:extent cx="7305675" cy="1468917"/>
-            <wp:effectExtent b="0" l="0" r="0" t="0"/>
-            <wp:wrapSquare wrapText="bothSides" distB="114300" distT="114300" distL="114300" distR="114300"/>
-            <wp:docPr id="28" name="image65.png"/>
-            <a:graphic>
-              <a:graphicData uri="http://schemas.openxmlformats.org/drawingml/2006/picture">
-                <pic:pic>
-                  <pic:nvPicPr>
-                    <pic:cNvPr id="0" name="image65.png"/>
-                    <pic:cNvPicPr preferRelativeResize="0"/>
-                  </pic:nvPicPr>
-                  <pic:blipFill>
-                    <a:blip r:embed="rId14"/>
-                    <a:srcRect b="0" l="0" r="0" t="0"/>
-                    <a:stretch>
-                      <a:fillRect/>
-                    </a:stretch>
-                  </pic:blipFill>
-                  <pic:spPr>
-                    <a:xfrm>
-                      <a:off x="0" y="0"/>
-                      <a:ext cx="7305675" cy="1468917"/>
-                    </a:xfrm>
-                    <a:prstGeom prst="rect"/>
-                    <a:ln/>
-                  </pic:spPr>
-                </pic:pic>
-              </a:graphicData>
-            </a:graphic>
-          </wp:anchor>
-        </w:drawing>
-      </w:r>
-      <w:r>
-        <w:drawing>
-          <wp:anchor allowOverlap="1" behindDoc="0" distB="114300" distT="114300" distL="114300" distR="114300" hidden="0" layoutInCell="1" locked="0" relativeHeight="0" simplePos="0">
-            <wp:simplePos x="0" y="0"/>
-            <wp:positionH relativeFrom="margin">
-              <wp:posOffset>-676274</wp:posOffset>
-            </wp:positionH>
-            <wp:positionV relativeFrom="paragraph">
-              <wp:posOffset>971550</wp:posOffset>
-            </wp:positionV>
-            <wp:extent cx="7304513" cy="1504950"/>
-            <wp:effectExtent b="0" l="0" r="0" t="0"/>
-            <wp:wrapSquare wrapText="bothSides" distB="114300" distT="114300" distL="114300" distR="114300"/>
-            <wp:docPr id="27" name="image64.png"/>
-            <a:graphic>
-              <a:graphicData uri="http://schemas.openxmlformats.org/drawingml/2006/picture">
-                <pic:pic>
-                  <pic:nvPicPr>
-                    <pic:cNvPr id="0" name="image64.png"/>
-                    <pic:cNvPicPr preferRelativeResize="0"/>
-                  </pic:nvPicPr>
-                  <pic:blipFill>
-                    <a:blip r:embed="rId15"/>
-                    <a:srcRect b="0" l="0" r="0" t="0"/>
-                    <a:stretch>
-                      <a:fillRect/>
-                    </a:stretch>
-                  </pic:blipFill>
-                  <pic:spPr>
-                    <a:xfrm>
-                      <a:off x="0" y="0"/>
-                      <a:ext cx="7304513" cy="1504950"/>
-                    </a:xfrm>
-                    <a:prstGeom prst="rect"/>
-                    <a:ln/>
-                  </pic:spPr>
-                </pic:pic>
-              </a:graphicData>
-            </a:graphic>
-          </wp:anchor>
-        </w:drawing>
-      </w:r>
-    </w:p>
-    <w:p>
-      <w:pPr>
-        <w:contextualSpacing w:val="0"/>
-        <w:jc w:val="both"/>
-        <w:rPr/>
-      </w:pPr>
-      <w:r>
-        <w:rPr>
-          <w:rtl w:val="0"/>
-        </w:rPr>
-        <w:t xml:space="preserve">We can see that the plots for the upstairs activity look very similar but this is not true for the down stairs activity. We hope that later on, a model will be able to learn the distinction between the activities while separating the noise coming from different participants and other factors.</w:t>
-      </w:r>
-    </w:p>
-    <w:p>
-      <w:pPr>
-        <w:contextualSpacing w:val="0"/>
-        <w:jc w:val="both"/>
-        <w:rPr/>
-      </w:pPr>
-      <w:r>
-        <w:rPr>
-          <w:rtl w:val="0"/>
-        </w:rPr>
-      </w:r>
-    </w:p>
-    <w:p>
-      <w:pPr>
-        <w:contextualSpacing w:val="0"/>
-        <w:jc w:val="both"/>
         <w:rPr/>
       </w:pPr>
       <w:r>
@@ -1498,7 +1365,39 @@
         </w:rPr>
         <w:t xml:space="preserve">We will now examine changes in the Acceleration features through time over its three axes (x,y,z) between different labeled activities. We will use participant #12 and compare the activities "standing" and "walking":</w:t>
         <w:br w:type="textWrapping"/>
-        <w:t xml:space="preserve">As we might expected, we can see a great distinction between these two activities, especially in the magnitude of all the features and on the y-axis magnitude and fluctuation.</w:t>
+        <w:t xml:space="preserve">As we might have expected, we can see a great distinction between these two activities, especially in the magnitude of all the features and on the y-axis magnitude and fluctuation. </w:t>
+      </w:r>
+      <w:r>
+        <w:rPr>
+          <w:rtl w:val="0"/>
+        </w:rPr>
+        <w:t xml:space="preserve">(</w:t>
+      </w:r>
+      <w:r>
+        <w:rPr>
+          <w:rtl w:val="0"/>
+        </w:rPr>
+        <w:t xml:space="preserve">For more data visualizations, please see </w:t>
+      </w:r>
+      <w:r>
+        <w:rPr>
+          <w:b w:val="1"/>
+          <w:rtl w:val="0"/>
+        </w:rPr>
+        <w:t xml:space="preserve">N</w:t>
+      </w:r>
+      <w:r>
+        <w:rPr>
+          <w:b w:val="1"/>
+          <w:rtl w:val="0"/>
+        </w:rPr>
+        <w:t xml:space="preserve">otebook #1</w:t>
+      </w:r>
+      <w:r>
+        <w:rPr>
+          <w:rtl w:val="0"/>
+        </w:rPr>
+        <w:t xml:space="preserve">).</w:t>
       </w:r>
       <w:r>
         <w:drawing>
@@ -1513,16 +1412,16 @@
             <wp:extent cx="7234238" cy="1663043"/>
             <wp:effectExtent b="0" l="0" r="0" t="0"/>
             <wp:wrapSquare wrapText="bothSides" distB="114300" distT="114300" distL="114300" distR="114300"/>
-            <wp:docPr id="8" name="image45.png"/>
+            <wp:docPr id="6" name="image21.png"/>
             <a:graphic>
               <a:graphicData uri="http://schemas.openxmlformats.org/drawingml/2006/picture">
                 <pic:pic>
                   <pic:nvPicPr>
-                    <pic:cNvPr id="0" name="image45.png"/>
+                    <pic:cNvPr id="0" name="image21.png"/>
                     <pic:cNvPicPr preferRelativeResize="0"/>
                   </pic:nvPicPr>
                   <pic:blipFill>
-                    <a:blip r:embed="rId16"/>
+                    <a:blip r:embed="rId12"/>
                     <a:srcRect b="0" l="0" r="0" t="0"/>
                     <a:stretch>
                       <a:fillRect/>
@@ -1614,18 +1513,6 @@
     </w:p>
     <w:p>
       <w:pPr>
-        <w:contextualSpacing w:val="0"/>
-        <w:jc w:val="both"/>
-        <w:rPr/>
-      </w:pPr>
-      <w:r>
-        <w:rPr>
-          <w:rtl w:val="0"/>
-        </w:rPr>
-      </w:r>
-    </w:p>
-    <w:p>
-      <w:pPr>
         <w:pStyle w:val="Heading1"/>
         <w:contextualSpacing w:val="0"/>
         <w:jc w:val="both"/>
@@ -1634,8 +1521,8 @@
           <w:szCs w:val="48"/>
         </w:rPr>
       </w:pPr>
-      <w:bookmarkStart w:colFirst="0" w:colLast="0" w:name="_l1mf9koxm6m0" w:id="5"/>
-      <w:bookmarkEnd w:id="5"/>
+      <w:bookmarkStart w:colFirst="0" w:colLast="0" w:name="_l1mf9koxm6m0" w:id="6"/>
+      <w:bookmarkEnd w:id="6"/>
       <w:r>
         <w:rPr>
           <w:sz w:val="48"/>
@@ -1704,23 +1591,23 @@
         </w:rPr>
         <w:t xml:space="preserve">One way to overcome the aforementioned problem is to smooth the data. This method allows us to aggregate our data over a number of observations together. First, we define a window size </w:t>
       </w:r>
-      <w:hyperlink r:id="rId17">
+      <w:hyperlink r:id="rId13">
         <w:r>
           <w:rPr/>
           <w:drawing>
             <wp:inline distB="19050" distT="19050" distL="19050" distR="19050">
               <wp:extent cx="419100" cy="114300"/>
               <wp:effectExtent b="0" l="0" r="0" t="0"/>
-              <wp:docPr id="6" name="image43.png"/>
+              <wp:docPr id="4" name="image19.png"/>
               <a:graphic>
                 <a:graphicData uri="http://schemas.openxmlformats.org/drawingml/2006/picture">
                   <pic:pic>
                     <pic:nvPicPr>
-                      <pic:cNvPr id="0" name="image43.png"/>
+                      <pic:cNvPr id="0" name="image19.png"/>
                       <pic:cNvPicPr preferRelativeResize="0"/>
                     </pic:nvPicPr>
                     <pic:blipFill>
-                      <a:blip r:embed="rId18"/>
+                      <a:blip r:embed="rId14"/>
                       <a:srcRect b="0" l="0" r="0" t="0"/>
                       <a:stretch>
                         <a:fillRect/>
@@ -1747,23 +1634,23 @@
         </w:rPr>
         <w:t xml:space="preserve"> which determines the number of preceding observations to take into account while aggregating our current timestamp. Below are visualizations for the attitude features, with </w:t>
       </w:r>
-      <w:hyperlink r:id="rId19">
+      <w:hyperlink r:id="rId15">
         <w:r>
           <w:rPr/>
           <w:drawing>
             <wp:inline distB="19050" distT="19050" distL="19050" distR="19050">
               <wp:extent cx="444500" cy="101600"/>
               <wp:effectExtent b="0" l="0" r="0" t="0"/>
-              <wp:docPr id="15" name="image52.png"/>
+              <wp:docPr id="13" name="image41.png"/>
               <a:graphic>
                 <a:graphicData uri="http://schemas.openxmlformats.org/drawingml/2006/picture">
                   <pic:pic>
                     <pic:nvPicPr>
-                      <pic:cNvPr id="0" name="image52.png"/>
+                      <pic:cNvPr id="0" name="image41.png"/>
                       <pic:cNvPicPr preferRelativeResize="0"/>
                     </pic:nvPicPr>
                     <pic:blipFill>
-                      <a:blip r:embed="rId20"/>
+                      <a:blip r:embed="rId16"/>
                       <a:srcRect b="0" l="0" r="0" t="0"/>
                       <a:stretch>
                         <a:fillRect/>
@@ -1855,16 +1742,16 @@
             <wp:extent cx="6929438" cy="1604712"/>
             <wp:effectExtent b="0" l="0" r="0" t="0"/>
             <wp:wrapSquare wrapText="bothSides" distB="114300" distT="114300" distL="114300" distR="114300"/>
-            <wp:docPr id="7" name="image44.png"/>
+            <wp:docPr id="5" name="image20.png"/>
             <a:graphic>
               <a:graphicData uri="http://schemas.openxmlformats.org/drawingml/2006/picture">
                 <pic:pic>
                   <pic:nvPicPr>
-                    <pic:cNvPr id="0" name="image44.png"/>
+                    <pic:cNvPr id="0" name="image20.png"/>
                     <pic:cNvPicPr preferRelativeResize="0"/>
                   </pic:nvPicPr>
                   <pic:blipFill>
-                    <a:blip r:embed="rId21"/>
+                    <a:blip r:embed="rId17"/>
                     <a:srcRect b="0" l="0" r="0" t="0"/>
                     <a:stretch>
                       <a:fillRect/>
@@ -1897,16 +1784,16 @@
             <wp:extent cx="6746203" cy="1481138"/>
             <wp:effectExtent b="0" l="0" r="0" t="0"/>
             <wp:wrapSquare wrapText="bothSides" distB="114300" distT="114300" distL="114300" distR="114300"/>
-            <wp:docPr id="17" name="image54.png"/>
+            <wp:docPr id="15" name="image43.png"/>
             <a:graphic>
               <a:graphicData uri="http://schemas.openxmlformats.org/drawingml/2006/picture">
                 <pic:pic>
                   <pic:nvPicPr>
-                    <pic:cNvPr id="0" name="image54.png"/>
+                    <pic:cNvPr id="0" name="image43.png"/>
                     <pic:cNvPicPr preferRelativeResize="0"/>
                   </pic:nvPicPr>
                   <pic:blipFill>
-                    <a:blip r:embed="rId22"/>
+                    <a:blip r:embed="rId18"/>
                     <a:srcRect b="0" l="0" r="0" t="0"/>
                     <a:stretch>
                       <a:fillRect/>
@@ -2050,23 +1937,23 @@
         </w:rPr>
         <w:t xml:space="preserve">Let </w:t>
       </w:r>
-      <w:hyperlink r:id="rId23">
+      <w:hyperlink r:id="rId19">
         <w:r>
           <w:rPr/>
           <w:drawing>
             <wp:inline distB="19050" distT="19050" distL="19050" distR="19050">
               <wp:extent cx="419100" cy="139700"/>
               <wp:effectExtent b="0" l="0" r="0" t="0"/>
-              <wp:docPr id="21" name="image58.png"/>
+              <wp:docPr id="18" name="image47.png"/>
               <a:graphic>
                 <a:graphicData uri="http://schemas.openxmlformats.org/drawingml/2006/picture">
                   <pic:pic>
                     <pic:nvPicPr>
-                      <pic:cNvPr id="0" name="image58.png"/>
+                      <pic:cNvPr id="0" name="image47.png"/>
                       <pic:cNvPicPr preferRelativeResize="0"/>
                     </pic:nvPicPr>
                     <pic:blipFill>
-                      <a:blip r:embed="rId24"/>
+                      <a:blip r:embed="rId20"/>
                       <a:srcRect b="0" l="0" r="0" t="0"/>
                       <a:stretch>
                         <a:fillRect/>
@@ -2093,23 +1980,23 @@
         </w:rPr>
         <w:t xml:space="preserve"> be a sliding window single input, and define which analytical functions we want to aggregate by. In our case, we chose the functions </w:t>
       </w:r>
-      <w:hyperlink r:id="rId25">
+      <w:hyperlink r:id="rId21">
         <w:r>
           <w:rPr/>
           <w:drawing>
             <wp:inline distB="19050" distT="19050" distL="19050" distR="19050">
               <wp:extent cx="101600" cy="101600"/>
               <wp:effectExtent b="0" l="0" r="0" t="0"/>
-              <wp:docPr id="3" name="image40.png"/>
+              <wp:docPr id="1" name="image16.png"/>
               <a:graphic>
                 <a:graphicData uri="http://schemas.openxmlformats.org/drawingml/2006/picture">
                   <pic:pic>
                     <pic:nvPicPr>
-                      <pic:cNvPr id="0" name="image40.png"/>
+                      <pic:cNvPr id="0" name="image16.png"/>
                       <pic:cNvPicPr preferRelativeResize="0"/>
                     </pic:nvPicPr>
                     <pic:blipFill>
-                      <a:blip r:embed="rId26"/>
+                      <a:blip r:embed="rId22"/>
                       <a:srcRect b="0" l="0" r="0" t="0"/>
                       <a:stretch>
                         <a:fillRect/>
@@ -2136,23 +2023,23 @@
         </w:rPr>
         <w:t xml:space="preserve"> to be:  [mean, median, std, min, max, sum]. Denote the number of our original features </w:t>
       </w:r>
-      <w:hyperlink r:id="rId27">
+      <w:hyperlink r:id="rId23">
         <w:r>
           <w:rPr/>
           <w:drawing>
             <wp:inline distB="19050" distT="19050" distL="19050" distR="19050">
               <wp:extent cx="76200" cy="63500"/>
               <wp:effectExtent b="0" l="0" r="0" t="0"/>
-              <wp:docPr id="26" name="image63.png"/>
+              <wp:docPr id="21" name="image50.png"/>
               <a:graphic>
                 <a:graphicData uri="http://schemas.openxmlformats.org/drawingml/2006/picture">
                   <pic:pic>
                     <pic:nvPicPr>
-                      <pic:cNvPr id="0" name="image63.png"/>
+                      <pic:cNvPr id="0" name="image50.png"/>
                       <pic:cNvPicPr preferRelativeResize="0"/>
                     </pic:nvPicPr>
                     <pic:blipFill>
-                      <a:blip r:embed="rId28"/>
+                      <a:blip r:embed="rId24"/>
                       <a:srcRect b="0" l="0" r="0" t="0"/>
                       <a:stretch>
                         <a:fillRect/>
@@ -2179,23 +2066,23 @@
         </w:rPr>
         <w:t xml:space="preserve"> Then we can calculate </w:t>
       </w:r>
-      <w:hyperlink r:id="rId29">
+      <w:hyperlink r:id="rId25">
         <w:r>
           <w:rPr/>
           <w:drawing>
             <wp:inline distB="19050" distT="19050" distL="19050" distR="19050">
               <wp:extent cx="63500" cy="101600"/>
               <wp:effectExtent b="0" l="0" r="0" t="0"/>
-              <wp:docPr id="16" name="image53.png"/>
+              <wp:docPr id="14" name="image42.png"/>
               <a:graphic>
                 <a:graphicData uri="http://schemas.openxmlformats.org/drawingml/2006/picture">
                   <pic:pic>
                     <pic:nvPicPr>
-                      <pic:cNvPr id="0" name="image53.png"/>
+                      <pic:cNvPr id="0" name="image42.png"/>
                       <pic:cNvPicPr preferRelativeResize="0"/>
                     </pic:nvPicPr>
                     <pic:blipFill>
-                      <a:blip r:embed="rId30"/>
+                      <a:blip r:embed="rId26"/>
                       <a:srcRect b="0" l="0" r="0" t="0"/>
                       <a:stretch>
                         <a:fillRect/>
@@ -2222,23 +2109,23 @@
         </w:rPr>
         <w:t xml:space="preserve"> : </w:t>
       </w:r>
-      <w:hyperlink r:id="rId31">
+      <w:hyperlink r:id="rId27">
         <w:r>
           <w:rPr/>
           <w:drawing>
             <wp:inline distB="19050" distT="19050" distL="19050" distR="19050">
               <wp:extent cx="2095500" cy="152400"/>
               <wp:effectExtent b="0" l="0" r="0" t="0"/>
-              <wp:docPr id="29" name="image66.png"/>
+              <wp:docPr id="22" name="image51.png"/>
               <a:graphic>
                 <a:graphicData uri="http://schemas.openxmlformats.org/drawingml/2006/picture">
                   <pic:pic>
                     <pic:nvPicPr>
-                      <pic:cNvPr id="0" name="image66.png"/>
+                      <pic:cNvPr id="0" name="image51.png"/>
                       <pic:cNvPicPr preferRelativeResize="0"/>
                     </pic:nvPicPr>
                     <pic:blipFill>
-                      <a:blip r:embed="rId32"/>
+                      <a:blip r:embed="rId28"/>
                       <a:srcRect b="0" l="0" r="0" t="0"/>
                       <a:stretch>
                         <a:fillRect/>
@@ -2276,7 +2163,20 @@
         <w:rPr>
           <w:rtl w:val="0"/>
         </w:rPr>
-        <w:t xml:space="preserve"> after aggregating (See notebook #2 for more).</w:t>
+        <w:t xml:space="preserve"> after aggregating (See </w:t>
+      </w:r>
+      <w:r>
+        <w:rPr>
+          <w:b w:val="1"/>
+          <w:rtl w:val="0"/>
+        </w:rPr>
+        <w:t xml:space="preserve">Notebook #2</w:t>
+      </w:r>
+      <w:r>
+        <w:rPr>
+          <w:rtl w:val="0"/>
+        </w:rPr>
+        <w:t xml:space="preserve"> for more).</w:t>
       </w:r>
     </w:p>
     <w:p>
@@ -2321,23 +2221,23 @@
         </w:rPr>
         <w:t xml:space="preserve">In this method, we will simply encode each data point as a concatenation of the original features of its previous </w:t>
       </w:r>
-      <w:hyperlink r:id="rId33">
+      <w:hyperlink r:id="rId29">
         <w:r>
           <w:rPr/>
           <w:drawing>
             <wp:inline distB="19050" distT="19050" distL="19050" distR="19050">
               <wp:extent cx="88900" cy="63500"/>
               <wp:effectExtent b="0" l="0" r="0" t="0"/>
-              <wp:docPr id="13" name="image50.png"/>
+              <wp:docPr id="11" name="image26.png"/>
               <a:graphic>
                 <a:graphicData uri="http://schemas.openxmlformats.org/drawingml/2006/picture">
                   <pic:pic>
                     <pic:nvPicPr>
-                      <pic:cNvPr id="0" name="image50.png"/>
+                      <pic:cNvPr id="0" name="image26.png"/>
                       <pic:cNvPicPr preferRelativeResize="0"/>
                     </pic:nvPicPr>
                     <pic:blipFill>
-                      <a:blip r:embed="rId34"/>
+                      <a:blip r:embed="rId30"/>
                       <a:srcRect b="0" l="0" r="0" t="0"/>
                       <a:stretch>
                         <a:fillRect/>
@@ -2364,23 +2264,23 @@
         </w:rPr>
         <w:t xml:space="preserve"> (window size) data points. Let </w:t>
       </w:r>
-      <w:hyperlink r:id="rId35">
+      <w:hyperlink r:id="rId31">
         <w:r>
           <w:rPr/>
           <w:drawing>
             <wp:inline distB="19050" distT="19050" distL="19050" distR="19050">
               <wp:extent cx="419100" cy="139700"/>
               <wp:effectExtent b="0" l="0" r="0" t="0"/>
-              <wp:docPr id="30" name="image67.png"/>
+              <wp:docPr id="23" name="image52.png"/>
               <a:graphic>
                 <a:graphicData uri="http://schemas.openxmlformats.org/drawingml/2006/picture">
                   <pic:pic>
                     <pic:nvPicPr>
-                      <pic:cNvPr id="0" name="image67.png"/>
+                      <pic:cNvPr id="0" name="image52.png"/>
                       <pic:cNvPicPr preferRelativeResize="0"/>
                     </pic:nvPicPr>
                     <pic:blipFill>
-                      <a:blip r:embed="rId36"/>
+                      <a:blip r:embed="rId32"/>
                       <a:srcRect b="0" l="0" r="0" t="0"/>
                       <a:stretch>
                         <a:fillRect/>
@@ -2407,23 +2307,23 @@
         </w:rPr>
         <w:t xml:space="preserve"> be a raw history single input. Then </w:t>
       </w:r>
-      <w:hyperlink r:id="rId37">
+      <w:hyperlink r:id="rId33">
         <w:r>
           <w:rPr/>
           <w:drawing>
             <wp:inline distB="19050" distT="19050" distL="19050" distR="19050">
               <wp:extent cx="3035300" cy="152400"/>
               <wp:effectExtent b="0" l="0" r="0" t="0"/>
-              <wp:docPr id="18" name="image55.png"/>
+              <wp:docPr id="16" name="image45.png"/>
               <a:graphic>
                 <a:graphicData uri="http://schemas.openxmlformats.org/drawingml/2006/picture">
                   <pic:pic>
                     <pic:nvPicPr>
-                      <pic:cNvPr id="0" name="image55.png"/>
+                      <pic:cNvPr id="0" name="image45.png"/>
                       <pic:cNvPicPr preferRelativeResize="0"/>
                     </pic:nvPicPr>
                     <pic:blipFill>
-                      <a:blip r:embed="rId38"/>
+                      <a:blip r:embed="rId34"/>
                       <a:srcRect b="0" l="0" r="0" t="0"/>
                       <a:stretch>
                         <a:fillRect/>
@@ -2450,23 +2350,23 @@
         </w:rPr>
         <w:t xml:space="preserve"> for </w:t>
       </w:r>
-      <w:hyperlink r:id="rId39">
+      <w:hyperlink r:id="rId35">
         <w:r>
           <w:rPr/>
           <w:drawing>
             <wp:inline distB="19050" distT="19050" distL="19050" distR="19050">
               <wp:extent cx="444500" cy="101600"/>
               <wp:effectExtent b="0" l="0" r="0" t="0"/>
-              <wp:docPr id="36" name="image73.png"/>
+              <wp:docPr id="28" name="image57.png"/>
               <a:graphic>
                 <a:graphicData uri="http://schemas.openxmlformats.org/drawingml/2006/picture">
                   <pic:pic>
                     <pic:nvPicPr>
-                      <pic:cNvPr id="0" name="image73.png"/>
+                      <pic:cNvPr id="0" name="image57.png"/>
                       <pic:cNvPicPr preferRelativeResize="0"/>
                     </pic:nvPicPr>
                     <pic:blipFill>
-                      <a:blip r:embed="rId40"/>
+                      <a:blip r:embed="rId36"/>
                       <a:srcRect b="0" l="0" r="0" t="0"/>
                       <a:stretch>
                         <a:fillRect/>
@@ -2493,23 +2393,23 @@
         </w:rPr>
         <w:t xml:space="preserve"> Note that in this encoding  </w:t>
       </w:r>
-      <w:hyperlink r:id="rId41">
+      <w:hyperlink r:id="rId37">
         <w:r>
           <w:rPr/>
           <w:drawing>
             <wp:inline distB="19050" distT="19050" distL="19050" distR="19050">
               <wp:extent cx="63500" cy="101600"/>
               <wp:effectExtent b="0" l="0" r="0" t="0"/>
-              <wp:docPr id="4" name="image41.png"/>
+              <wp:docPr id="2" name="image17.png"/>
               <a:graphic>
                 <a:graphicData uri="http://schemas.openxmlformats.org/drawingml/2006/picture">
                   <pic:pic>
                     <pic:nvPicPr>
-                      <pic:cNvPr id="0" name="image41.png"/>
+                      <pic:cNvPr id="0" name="image17.png"/>
                       <pic:cNvPicPr preferRelativeResize="0"/>
                     </pic:nvPicPr>
                     <pic:blipFill>
-                      <a:blip r:embed="rId42"/>
+                      <a:blip r:embed="rId38"/>
                       <a:srcRect b="0" l="0" r="0" t="0"/>
                       <a:stretch>
                         <a:fillRect/>
@@ -2536,23 +2436,23 @@
         </w:rPr>
         <w:t xml:space="preserve"> is linearly dependent on </w:t>
       </w:r>
-      <w:hyperlink r:id="rId43">
+      <w:hyperlink r:id="rId39">
         <w:r>
           <w:rPr/>
           <w:drawing>
             <wp:inline distB="19050" distT="19050" distL="19050" distR="19050">
               <wp:extent cx="88900" cy="63500"/>
               <wp:effectExtent b="0" l="0" r="0" t="0"/>
-              <wp:docPr id="35" name="image72.png"/>
+              <wp:docPr id="27" name="image56.png"/>
               <a:graphic>
                 <a:graphicData uri="http://schemas.openxmlformats.org/drawingml/2006/picture">
                   <pic:pic>
                     <pic:nvPicPr>
-                      <pic:cNvPr id="0" name="image72.png"/>
+                      <pic:cNvPr id="0" name="image56.png"/>
                       <pic:cNvPicPr preferRelativeResize="0"/>
                     </pic:nvPicPr>
                     <pic:blipFill>
-                      <a:blip r:embed="rId44"/>
+                      <a:blip r:embed="rId40"/>
                       <a:srcRect b="0" l="0" r="0" t="0"/>
                       <a:stretch>
                         <a:fillRect/>
@@ -2602,8 +2502,8 @@
           <w:szCs w:val="48"/>
         </w:rPr>
       </w:pPr>
-      <w:bookmarkStart w:colFirst="0" w:colLast="0" w:name="_jhqogg2uozdq" w:id="6"/>
-      <w:bookmarkEnd w:id="6"/>
+      <w:bookmarkStart w:colFirst="0" w:colLast="0" w:name="_jhqogg2uozdq" w:id="7"/>
+      <w:bookmarkEnd w:id="7"/>
       <w:r>
         <w:rPr>
           <w:sz w:val="48"/>
@@ -2878,16 +2778,16 @@
             <wp:extent cx="3263438" cy="1328738"/>
             <wp:effectExtent b="0" l="0" r="0" t="0"/>
             <wp:wrapSquare wrapText="bothSides" distB="114300" distT="114300" distL="114300" distR="114300"/>
-            <wp:docPr id="34" name="image71.png"/>
+            <wp:docPr id="26" name="image55.png"/>
             <a:graphic>
               <a:graphicData uri="http://schemas.openxmlformats.org/drawingml/2006/picture">
                 <pic:pic>
                   <pic:nvPicPr>
-                    <pic:cNvPr id="0" name="image71.png"/>
+                    <pic:cNvPr id="0" name="image55.png"/>
                     <pic:cNvPicPr preferRelativeResize="0"/>
                   </pic:nvPicPr>
                   <pic:blipFill>
-                    <a:blip r:embed="rId45"/>
+                    <a:blip r:embed="rId41"/>
                     <a:srcRect b="0" l="0" r="0" t="0"/>
                     <a:stretch>
                       <a:fillRect/>
@@ -2920,16 +2820,16 @@
             <wp:extent cx="3361531" cy="1333500"/>
             <wp:effectExtent b="0" l="0" r="0" t="0"/>
             <wp:wrapSquare wrapText="bothSides" distB="114300" distT="114300" distL="114300" distR="114300"/>
-            <wp:docPr id="9" name="image46.png"/>
+            <wp:docPr id="7" name="image22.png"/>
             <a:graphic>
               <a:graphicData uri="http://schemas.openxmlformats.org/drawingml/2006/picture">
                 <pic:pic>
                   <pic:nvPicPr>
-                    <pic:cNvPr id="0" name="image46.png"/>
+                    <pic:cNvPr id="0" name="image22.png"/>
                     <pic:cNvPicPr preferRelativeResize="0"/>
                   </pic:nvPicPr>
                   <pic:blipFill>
-                    <a:blip r:embed="rId46"/>
+                    <a:blip r:embed="rId42"/>
                     <a:srcRect b="0" l="0" r="0" t="0"/>
                     <a:stretch>
                       <a:fillRect/>
@@ -3126,7 +3026,20 @@
         <w:rPr>
           <w:rtl w:val="0"/>
         </w:rPr>
-        <w:t xml:space="preserve"> due to options to parallelize the training of independent trees. Below is the optimal (See notebook #2) hyper parameterized results for sliding window and raw history:</w:t>
+        <w:t xml:space="preserve"> due to options to parallelize the training of independent trees. Below is the optimal (See </w:t>
+      </w:r>
+      <w:r>
+        <w:rPr>
+          <w:b w:val="1"/>
+          <w:rtl w:val="0"/>
+        </w:rPr>
+        <w:t xml:space="preserve">Notebook #2</w:t>
+      </w:r>
+      <w:r>
+        <w:rPr>
+          <w:rtl w:val="0"/>
+        </w:rPr>
+        <w:t xml:space="preserve">) hyper parameterized results for sliding window and raw history:</w:t>
         <w:br w:type="textWrapping"/>
       </w:r>
       <w:r>
@@ -3142,16 +3055,16 @@
             <wp:extent cx="3319463" cy="1311279"/>
             <wp:effectExtent b="0" l="0" r="0" t="0"/>
             <wp:wrapSquare wrapText="bothSides" distB="114300" distT="114300" distL="114300" distR="114300"/>
-            <wp:docPr id="11" name="image48.png"/>
+            <wp:docPr id="9" name="image24.png"/>
             <a:graphic>
               <a:graphicData uri="http://schemas.openxmlformats.org/drawingml/2006/picture">
                 <pic:pic>
                   <pic:nvPicPr>
-                    <pic:cNvPr id="0" name="image48.png"/>
+                    <pic:cNvPr id="0" name="image24.png"/>
                     <pic:cNvPicPr preferRelativeResize="0"/>
                   </pic:nvPicPr>
                   <pic:blipFill>
-                    <a:blip r:embed="rId47"/>
+                    <a:blip r:embed="rId43"/>
                     <a:srcRect b="0" l="0" r="0" t="0"/>
                     <a:stretch>
                       <a:fillRect/>
@@ -3184,16 +3097,16 @@
             <wp:extent cx="3360780" cy="1333500"/>
             <wp:effectExtent b="0" l="0" r="0" t="0"/>
             <wp:wrapSquare wrapText="bothSides" distB="114300" distT="114300" distL="114300" distR="114300"/>
-            <wp:docPr id="37" name="image74.png"/>
+            <wp:docPr id="29" name="image58.png"/>
             <a:graphic>
               <a:graphicData uri="http://schemas.openxmlformats.org/drawingml/2006/picture">
                 <pic:pic>
                   <pic:nvPicPr>
-                    <pic:cNvPr id="0" name="image74.png"/>
+                    <pic:cNvPr id="0" name="image58.png"/>
                     <pic:cNvPicPr preferRelativeResize="0"/>
                   </pic:nvPicPr>
                   <pic:blipFill>
-                    <a:blip r:embed="rId48"/>
+                    <a:blip r:embed="rId44"/>
                     <a:srcRect b="0" l="0" r="0" t="0"/>
                     <a:stretch>
                       <a:fillRect/>
@@ -3348,10 +3261,38 @@
       </w:pPr>
       <w:r>
         <w:rPr>
+          <w:rtl w:val="0"/>
+        </w:rPr>
+      </w:r>
+    </w:p>
+    <w:p>
+      <w:pPr>
+        <w:contextualSpacing w:val="0"/>
+        <w:jc w:val="both"/>
+        <w:rPr>
           <w:u w:val="single"/>
-          <w:rtl w:val="0"/>
-        </w:rPr>
-        <w:t xml:space="preserve">Problems and the need for ‘Real World’ Data</w:t>
+        </w:rPr>
+      </w:pPr>
+      <w:r>
+        <w:rPr>
+          <w:rtl w:val="0"/>
+        </w:rPr>
+      </w:r>
+    </w:p>
+    <w:p>
+      <w:pPr>
+        <w:contextualSpacing w:val="0"/>
+        <w:jc w:val="both"/>
+        <w:rPr>
+          <w:u w:val="single"/>
+        </w:rPr>
+      </w:pPr>
+      <w:r>
+        <w:rPr>
+          <w:u w:val="single"/>
+          <w:rtl w:val="0"/>
+        </w:rPr>
+        <w:t xml:space="preserve">Problems and the Need for ‘Real World’ Data</w:t>
       </w:r>
     </w:p>
     <w:p>
@@ -3537,16 +3478,16 @@
             <wp:extent cx="3164032" cy="1243013"/>
             <wp:effectExtent b="0" l="0" r="0" t="0"/>
             <wp:wrapSquare wrapText="bothSides" distB="114300" distT="114300" distL="114300" distR="114300"/>
-            <wp:docPr id="32" name="image69.png"/>
+            <wp:docPr id="24" name="image53.png"/>
             <a:graphic>
               <a:graphicData uri="http://schemas.openxmlformats.org/drawingml/2006/picture">
                 <pic:pic>
                   <pic:nvPicPr>
-                    <pic:cNvPr id="0" name="image69.png"/>
+                    <pic:cNvPr id="0" name="image53.png"/>
                     <pic:cNvPicPr preferRelativeResize="0"/>
                   </pic:nvPicPr>
                   <pic:blipFill>
-                    <a:blip r:embed="rId49"/>
+                    <a:blip r:embed="rId45"/>
                     <a:srcRect b="0" l="0" r="0" t="0"/>
                     <a:stretch>
                       <a:fillRect/>
@@ -3698,482 +3639,51 @@
         <w:rPr>
           <w:rtl w:val="0"/>
         </w:rPr>
-        <w:t xml:space="preserve">We are still predicting "sit" and "stand" activities quite well but our current model is having hard time identifying "upstairs" and "down stairs".</w:t>
-      </w:r>
-    </w:p>
-    <w:p>
-      <w:pPr>
-        <w:ind w:left="720" w:firstLine="0"/>
-        <w:contextualSpacing w:val="0"/>
-        <w:jc w:val="both"/>
-        <w:rPr/>
-      </w:pPr>
-      <w:r>
-        <w:rPr>
-          <w:rtl w:val="0"/>
-        </w:rPr>
-      </w:r>
-    </w:p>
-    <w:p>
-      <w:pPr>
-        <w:contextualSpacing w:val="0"/>
-        <w:jc w:val="both"/>
-        <w:rPr/>
-      </w:pPr>
-      <w:r>
-        <w:rPr>
-          <w:u w:val="single"/>
-          <w:rtl w:val="0"/>
-        </w:rPr>
-        <w:t xml:space="preserve">Feed Forward Neural Network Evaluation</w:t>
-      </w:r>
-      <w:r>
-        <w:rPr>
-          <w:rtl w:val="0"/>
-        </w:rPr>
-      </w:r>
-    </w:p>
-    <w:p>
-      <w:pPr>
-        <w:numPr>
-          <w:ilvl w:val="0"/>
-          <w:numId w:val="7"/>
-        </w:numPr>
-        <w:ind w:left="720" w:hanging="360"/>
-        <w:contextualSpacing w:val="1"/>
-        <w:jc w:val="both"/>
-        <w:rPr>
-          <w:u w:val="none"/>
-        </w:rPr>
-      </w:pPr>
-      <w:r>
-        <w:rPr>
-          <w:rtl w:val="0"/>
-        </w:rPr>
-        <w:t xml:space="preserve">Feed forward nets, like classic ML models, cannot use sequence as input so we will have to use one of our previous encodings</w:t>
-      </w:r>
-    </w:p>
-    <w:p>
-      <w:pPr>
-        <w:numPr>
-          <w:ilvl w:val="0"/>
-          <w:numId w:val="7"/>
-        </w:numPr>
-        <w:ind w:left="720" w:hanging="360"/>
-        <w:contextualSpacing w:val="1"/>
-        <w:jc w:val="both"/>
-        <w:rPr>
-          <w:u w:val="none"/>
-        </w:rPr>
-      </w:pPr>
-      <w:r>
-        <w:rPr>
-          <w:rtl w:val="0"/>
-        </w:rPr>
-        <w:t xml:space="preserve">We will choose our sliding window encoding first, since it out-performed our raw history encoding</w:t>
-      </w:r>
-    </w:p>
-    <w:p>
-      <w:pPr>
-        <w:numPr>
-          <w:ilvl w:val="0"/>
-          <w:numId w:val="7"/>
-        </w:numPr>
-        <w:ind w:left="720" w:hanging="360"/>
-        <w:contextualSpacing w:val="1"/>
-        <w:jc w:val="both"/>
-        <w:rPr>
-          <w:u w:val="none"/>
-        </w:rPr>
-      </w:pPr>
-      <w:r>
-        <w:rPr>
-          <w:rtl w:val="0"/>
-        </w:rPr>
-        <w:t xml:space="preserve">We hope that our model can create a better representation of the data in it's hidden layer and thus increase the generalization ability of the model</w:t>
-      </w:r>
-    </w:p>
-    <w:p>
-      <w:pPr>
-        <w:contextualSpacing w:val="0"/>
-        <w:jc w:val="both"/>
-        <w:rPr/>
-      </w:pPr>
-      <w:r>
-        <w:rPr>
-          <w:rtl w:val="0"/>
-        </w:rPr>
-      </w:r>
-      <w:r>
-        <w:drawing>
-          <wp:anchor allowOverlap="1" behindDoc="0" distB="114300" distT="114300" distL="114300" distR="114300" hidden="0" layoutInCell="1" locked="0" relativeHeight="0" simplePos="0">
-            <wp:simplePos x="0" y="0"/>
-            <wp:positionH relativeFrom="margin">
-              <wp:posOffset>-590549</wp:posOffset>
-            </wp:positionH>
-            <wp:positionV relativeFrom="paragraph">
-              <wp:posOffset>200025</wp:posOffset>
-            </wp:positionV>
-            <wp:extent cx="3172309" cy="1247775"/>
-            <wp:effectExtent b="0" l="0" r="0" t="0"/>
-            <wp:wrapSquare wrapText="bothSides" distB="114300" distT="114300" distL="114300" distR="114300"/>
-            <wp:docPr id="12" name="image49.png"/>
-            <a:graphic>
-              <a:graphicData uri="http://schemas.openxmlformats.org/drawingml/2006/picture">
-                <pic:pic>
-                  <pic:nvPicPr>
-                    <pic:cNvPr id="0" name="image49.png"/>
-                    <pic:cNvPicPr preferRelativeResize="0"/>
-                  </pic:nvPicPr>
-                  <pic:blipFill>
-                    <a:blip r:embed="rId50"/>
-                    <a:srcRect b="0" l="0" r="0" t="0"/>
-                    <a:stretch>
-                      <a:fillRect/>
-                    </a:stretch>
-                  </pic:blipFill>
-                  <pic:spPr>
-                    <a:xfrm>
-                      <a:off x="0" y="0"/>
-                      <a:ext cx="3172309" cy="1247775"/>
-                    </a:xfrm>
-                    <a:prstGeom prst="rect"/>
-                    <a:ln/>
-                  </pic:spPr>
-                </pic:pic>
-              </a:graphicData>
-            </a:graphic>
-          </wp:anchor>
-        </w:drawing>
-      </w:r>
-      <w:r>
-        <w:drawing>
-          <wp:anchor allowOverlap="1" behindDoc="0" distB="114300" distT="114300" distL="114300" distR="114300" hidden="0" layoutInCell="1" locked="0" relativeHeight="0" simplePos="0">
-            <wp:simplePos x="0" y="0"/>
-            <wp:positionH relativeFrom="margin">
-              <wp:posOffset>3190875</wp:posOffset>
-            </wp:positionH>
-            <wp:positionV relativeFrom="paragraph">
-              <wp:posOffset>180975</wp:posOffset>
-            </wp:positionV>
-            <wp:extent cx="3288166" cy="1285875"/>
-            <wp:effectExtent b="0" l="0" r="0" t="0"/>
-            <wp:wrapSquare wrapText="bothSides" distB="114300" distT="114300" distL="114300" distR="114300"/>
-            <wp:docPr id="31" name="image68.png"/>
-            <a:graphic>
-              <a:graphicData uri="http://schemas.openxmlformats.org/drawingml/2006/picture">
-                <pic:pic>
-                  <pic:nvPicPr>
-                    <pic:cNvPr id="0" name="image68.png"/>
-                    <pic:cNvPicPr preferRelativeResize="0"/>
-                  </pic:nvPicPr>
-                  <pic:blipFill>
-                    <a:blip r:embed="rId51"/>
-                    <a:srcRect b="0" l="0" r="0" t="0"/>
-                    <a:stretch>
-                      <a:fillRect/>
-                    </a:stretch>
-                  </pic:blipFill>
-                  <pic:spPr>
-                    <a:xfrm>
-                      <a:off x="0" y="0"/>
-                      <a:ext cx="3288166" cy="1285875"/>
-                    </a:xfrm>
-                    <a:prstGeom prst="rect"/>
-                    <a:ln/>
-                  </pic:spPr>
-                </pic:pic>
-              </a:graphicData>
-            </a:graphic>
-          </wp:anchor>
-        </w:drawing>
-      </w:r>
-    </w:p>
-    <w:p>
-      <w:pPr>
-        <w:contextualSpacing w:val="0"/>
-        <w:jc w:val="both"/>
-        <w:rPr/>
-      </w:pPr>
-      <w:r>
-        <w:rPr>
-          <w:rtl w:val="0"/>
-        </w:rPr>
-      </w:r>
-    </w:p>
-    <w:p>
-      <w:pPr>
-        <w:contextualSpacing w:val="0"/>
-        <w:jc w:val="both"/>
-        <w:rPr/>
-      </w:pPr>
-      <w:r>
-        <w:rPr>
-          <w:rtl w:val="0"/>
-        </w:rPr>
-      </w:r>
-    </w:p>
-    <w:p>
-      <w:pPr>
-        <w:contextualSpacing w:val="0"/>
-        <w:jc w:val="both"/>
-        <w:rPr/>
-      </w:pPr>
-      <w:r>
-        <w:rPr>
-          <w:rtl w:val="0"/>
-        </w:rPr>
-      </w:r>
-    </w:p>
-    <w:p>
-      <w:pPr>
-        <w:contextualSpacing w:val="0"/>
-        <w:jc w:val="both"/>
-        <w:rPr/>
-      </w:pPr>
-      <w:r>
-        <w:rPr>
-          <w:rtl w:val="0"/>
-        </w:rPr>
-      </w:r>
-      <w:r>
-        <mc:AlternateContent>
-          <mc:Choice Requires="wpg">
-            <w:drawing>
-              <wp:anchor allowOverlap="1" behindDoc="1" distB="114300" distT="114300" distL="114300" distR="114300" hidden="0" layoutInCell="1" locked="0" relativeHeight="0" simplePos="0">
-                <wp:simplePos x="0" y="0"/>
-                <wp:positionH relativeFrom="margin">
-                  <wp:posOffset>590550</wp:posOffset>
-                </wp:positionH>
-                <wp:positionV relativeFrom="paragraph">
-                  <wp:posOffset>381000</wp:posOffset>
-                </wp:positionV>
-                <wp:extent cx="1395413" cy="343257"/>
-                <wp:effectExtent b="0" l="0" r="0" t="0"/>
-                <wp:wrapSquare wrapText="bothSides" distB="114300" distT="114300" distL="114300" distR="114300"/>
-                <wp:docPr id="2" name=""/>
-                <a:graphic>
-                  <a:graphicData uri="http://schemas.microsoft.com/office/word/2010/wordprocessingShape">
-                    <wps:wsp>
-                      <wps:cNvSpPr txBox="1"/>
-                      <wps:cNvPr id="3" name="Shape 3"/>
-                      <wps:spPr>
-                        <a:xfrm>
-                          <a:off x="1162050" y="704850"/>
-                          <a:ext cx="1762200" cy="419100"/>
-                        </a:xfrm>
-                        <a:prstGeom prst="rect">
-                          <a:avLst/>
-                        </a:prstGeom>
-                        <a:noFill/>
-                        <a:ln>
-                          <a:noFill/>
-                        </a:ln>
-                      </wps:spPr>
-                      <wps:txbx>
-                        <w:txbxContent>
-                          <w:p>
-                            <w:pPr>
-                              <w:spacing w:after="0" w:before="0" w:line="240"/>
-                              <w:ind w:left="0" w:right="0" w:firstLine="0"/>
-                              <w:jc w:val="left"/>
-                              <w:textDirection w:val="btLr"/>
-                            </w:pPr>
-                            <w:r>
-                              <w:rPr>
-                                <w:rFonts w:ascii="Arial" w:cs="Arial" w:eastAsia="Arial" w:hAnsi="Arial"/>
-                                <w:b w:val="0"/>
-                                <w:i w:val="0"/>
-                                <w:smallCaps w:val="0"/>
-                                <w:strike w:val="0"/>
-                                <w:color w:val="000000"/>
-                                <w:sz w:val="28"/>
-                                <w:vertAlign w:val="baseline"/>
-                              </w:rPr>
-                              <w:t xml:space="preserve">One hidden layer</w:t>
-                            </w:r>
-                          </w:p>
-                        </w:txbxContent>
-                      </wps:txbx>
-                      <wps:bodyPr anchorCtr="0" anchor="t" bIns="91425" lIns="91425" spcFirstLastPara="1" rIns="91425" wrap="square" tIns="91425"/>
-                    </wps:wsp>
-                  </a:graphicData>
-                </a:graphic>
-              </wp:anchor>
-            </w:drawing>
-          </mc:Choice>
-          <mc:Fallback>
-            <w:drawing>
-              <wp:anchor allowOverlap="1" behindDoc="0" distB="114300" distT="114300" distL="114300" distR="114300" hidden="0" layoutInCell="1" locked="0" relativeHeight="0" simplePos="0">
-                <wp:simplePos x="0" y="0"/>
-                <wp:positionH relativeFrom="margin">
-                  <wp:posOffset>590550</wp:posOffset>
-                </wp:positionH>
-                <wp:positionV relativeFrom="paragraph">
-                  <wp:posOffset>381000</wp:posOffset>
-                </wp:positionV>
-                <wp:extent cx="1395413" cy="343257"/>
-                <wp:effectExtent b="0" l="0" r="0" t="0"/>
-                <wp:wrapSquare wrapText="bothSides" distB="114300" distT="114300" distL="114300" distR="114300"/>
-                <wp:docPr id="2" name="image39.png"/>
-                <a:graphic>
-                  <a:graphicData uri="http://schemas.openxmlformats.org/drawingml/2006/picture">
-                    <pic:pic>
-                      <pic:nvPicPr>
-                        <pic:cNvPr id="0" name="image39.png"/>
-                        <pic:cNvPicPr preferRelativeResize="0"/>
-                      </pic:nvPicPr>
-                      <pic:blipFill>
-                        <a:blip r:embed="rId52"/>
-                        <a:srcRect/>
-                        <a:stretch>
-                          <a:fillRect/>
-                        </a:stretch>
-                      </pic:blipFill>
-                      <pic:spPr>
-                        <a:xfrm>
-                          <a:off x="0" y="0"/>
-                          <a:ext cx="1395413" cy="343257"/>
-                        </a:xfrm>
-                        <a:prstGeom prst="rect"/>
-                        <a:ln/>
-                      </pic:spPr>
-                    </pic:pic>
-                  </a:graphicData>
-                </a:graphic>
-              </wp:anchor>
-            </w:drawing>
-          </mc:Fallback>
-        </mc:AlternateContent>
-      </w:r>
-      <w:r>
-        <mc:AlternateContent>
-          <mc:Choice Requires="wpg">
-            <w:drawing>
-              <wp:anchor allowOverlap="1" behindDoc="1" distB="114300" distT="114300" distL="114300" distR="114300" hidden="0" layoutInCell="1" locked="0" relativeHeight="0" simplePos="0">
-                <wp:simplePos x="0" y="0"/>
-                <wp:positionH relativeFrom="margin">
-                  <wp:posOffset>4448175</wp:posOffset>
-                </wp:positionH>
-                <wp:positionV relativeFrom="paragraph">
-                  <wp:posOffset>366713</wp:posOffset>
-                </wp:positionV>
-                <wp:extent cx="1400175" cy="369589"/>
-                <wp:effectExtent b="0" l="0" r="0" t="0"/>
-                <wp:wrapSquare wrapText="bothSides" distB="114300" distT="114300" distL="114300" distR="114300"/>
-                <wp:docPr id="1" name=""/>
-                <a:graphic>
-                  <a:graphicData uri="http://schemas.microsoft.com/office/word/2010/wordprocessingShape">
-                    <wps:wsp>
-                      <wps:cNvSpPr txBox="1"/>
-                      <wps:cNvPr id="2" name="Shape 2"/>
-                      <wps:spPr>
-                        <a:xfrm>
-                          <a:off x="1057275" y="962025"/>
-                          <a:ext cx="1857300" cy="476100"/>
-                        </a:xfrm>
-                        <a:prstGeom prst="rect">
-                          <a:avLst/>
-                        </a:prstGeom>
-                        <a:noFill/>
-                        <a:ln>
-                          <a:noFill/>
-                        </a:ln>
-                      </wps:spPr>
-                      <wps:txbx>
-                        <w:txbxContent>
-                          <w:p>
-                            <w:pPr>
-                              <w:spacing w:after="0" w:before="0" w:line="240"/>
-                              <w:ind w:left="0" w:right="0" w:firstLine="0"/>
-                              <w:jc w:val="left"/>
-                              <w:textDirection w:val="btLr"/>
-                            </w:pPr>
-                            <w:r>
-                              <w:rPr>
-                                <w:rFonts w:ascii="Arial" w:cs="Arial" w:eastAsia="Arial" w:hAnsi="Arial"/>
-                                <w:b w:val="0"/>
-                                <w:i w:val="0"/>
-                                <w:smallCaps w:val="0"/>
-                                <w:strike w:val="0"/>
-                                <w:color w:val="000000"/>
-                                <w:sz w:val="28"/>
-                                <w:vertAlign w:val="baseline"/>
-                              </w:rPr>
-                              <w:t xml:space="preserve">Two hidden layers</w:t>
-                            </w:r>
-                          </w:p>
-                        </w:txbxContent>
-                      </wps:txbx>
-                      <wps:bodyPr anchorCtr="0" anchor="t" bIns="91425" lIns="91425" spcFirstLastPara="1" rIns="91425" wrap="square" tIns="91425"/>
-                    </wps:wsp>
-                  </a:graphicData>
-                </a:graphic>
-              </wp:anchor>
-            </w:drawing>
-          </mc:Choice>
-          <mc:Fallback>
-            <w:drawing>
-              <wp:anchor allowOverlap="1" behindDoc="0" distB="114300" distT="114300" distL="114300" distR="114300" hidden="0" layoutInCell="1" locked="0" relativeHeight="0" simplePos="0">
-                <wp:simplePos x="0" y="0"/>
-                <wp:positionH relativeFrom="margin">
-                  <wp:posOffset>4448175</wp:posOffset>
-                </wp:positionH>
-                <wp:positionV relativeFrom="paragraph">
-                  <wp:posOffset>366713</wp:posOffset>
-                </wp:positionV>
-                <wp:extent cx="1400175" cy="369589"/>
-                <wp:effectExtent b="0" l="0" r="0" t="0"/>
-                <wp:wrapSquare wrapText="bothSides" distB="114300" distT="114300" distL="114300" distR="114300"/>
-                <wp:docPr id="1" name="image37.png"/>
-                <a:graphic>
-                  <a:graphicData uri="http://schemas.openxmlformats.org/drawingml/2006/picture">
-                    <pic:pic>
-                      <pic:nvPicPr>
-                        <pic:cNvPr id="0" name="image37.png"/>
-                        <pic:cNvPicPr preferRelativeResize="0"/>
-                      </pic:nvPicPr>
-                      <pic:blipFill>
-                        <a:blip r:embed="rId53"/>
-                        <a:srcRect/>
-                        <a:stretch>
-                          <a:fillRect/>
-                        </a:stretch>
-                      </pic:blipFill>
-                      <pic:spPr>
-                        <a:xfrm>
-                          <a:off x="0" y="0"/>
-                          <a:ext cx="1400175" cy="369589"/>
-                        </a:xfrm>
-                        <a:prstGeom prst="rect"/>
-                        <a:ln/>
-                      </pic:spPr>
-                    </pic:pic>
-                  </a:graphicData>
-                </a:graphic>
-              </wp:anchor>
-            </w:drawing>
-          </mc:Fallback>
-        </mc:AlternateContent>
-      </w:r>
-    </w:p>
-    <w:p>
-      <w:pPr>
-        <w:contextualSpacing w:val="0"/>
-        <w:jc w:val="both"/>
-        <w:rPr/>
-      </w:pPr>
-      <w:r>
-        <w:rPr>
-          <w:rtl w:val="0"/>
-        </w:rPr>
-        <w:t xml:space="preserve">Feed forward NN does not perform much better than random forest, and adding another layer did not improve much the F1-score. We decided to deal with the real world data results gap with an </w:t>
+        <w:t xml:space="preserve">We are still predicting "sit" and "stand" activities quite well but our current model is having hard time identifying "upstairs" and "downstairs".</w:t>
+      </w:r>
+    </w:p>
+    <w:p>
+      <w:pPr>
+        <w:contextualSpacing w:val="0"/>
+        <w:jc w:val="both"/>
+        <w:rPr/>
+      </w:pPr>
+      <w:r>
+        <w:rPr>
+          <w:rtl w:val="0"/>
+        </w:rPr>
+      </w:r>
+    </w:p>
+    <w:p>
+      <w:pPr>
+        <w:contextualSpacing w:val="0"/>
+        <w:jc w:val="both"/>
+        <w:rPr/>
+      </w:pPr>
+      <w:r>
+        <w:rPr>
+          <w:rtl w:val="0"/>
+        </w:rPr>
+        <w:t xml:space="preserve">Feed forward NN did not perform much better (See </w:t>
       </w:r>
       <w:r>
         <w:rPr>
           <w:b w:val="1"/>
           <w:rtl w:val="0"/>
         </w:rPr>
+        <w:t xml:space="preserve">Notebook #3</w:t>
+      </w:r>
+      <w:r>
+        <w:rPr>
+          <w:rtl w:val="0"/>
+        </w:rPr>
+        <w:t xml:space="preserve">) than random forest, and adding another layer did not improve much the F1-score. We decided to deal with the real world data results gap with an </w:t>
+      </w:r>
+      <w:r>
+        <w:rPr>
+          <w:b w:val="1"/>
+          <w:rtl w:val="0"/>
+        </w:rPr>
         <w:t xml:space="preserve">applicative</w:t>
       </w:r>
       <w:r>
@@ -4182,12 +3692,6 @@
         </w:rPr>
         <w:t xml:space="preserve"> solution.</w:t>
       </w:r>
-    </w:p>
-    <w:p>
-      <w:pPr>
-        <w:contextualSpacing w:val="0"/>
-        <w:rPr/>
-      </w:pPr>
       <w:r>
         <w:rPr>
           <w:rtl w:val="0"/>
@@ -4204,28 +3708,36 @@
           <w:szCs w:val="48"/>
         </w:rPr>
       </w:pPr>
-      <w:bookmarkStart w:colFirst="0" w:colLast="0" w:name="_56sn46u8695w" w:id="7"/>
-      <w:bookmarkEnd w:id="7"/>
+      <w:bookmarkStart w:colFirst="0" w:colLast="0" w:name="_56sn46u8695w" w:id="8"/>
+      <w:bookmarkEnd w:id="8"/>
       <w:r>
         <w:rPr>
           <w:sz w:val="48"/>
           <w:szCs w:val="48"/>
           <w:rtl w:val="0"/>
         </w:rPr>
-        <w:t xml:space="preserve">Part 5: Boosting &amp; iOS Application</w:t>
-      </w:r>
-    </w:p>
-    <w:p>
-      <w:pPr>
-        <w:contextualSpacing w:val="0"/>
-        <w:jc w:val="both"/>
-        <w:rPr/>
-      </w:pPr>
-      <w:r>
-        <w:rPr>
-          <w:rtl w:val="0"/>
-        </w:rPr>
-        <w:t xml:space="preserve">Our next step was to think about the actual use case of our project. In order to examine how our models behave in the wild. We decided to develop our own iOS application and watch where we fail to predict an activity, and improve our estimations accordingly.</w:t>
+        <w:t xml:space="preserve">P</w:t>
+      </w:r>
+      <w:r>
+        <w:rPr>
+          <w:sz w:val="48"/>
+          <w:szCs w:val="48"/>
+          <w:rtl w:val="0"/>
+        </w:rPr>
+        <w:t xml:space="preserve">art 5: Boosting &amp; iOS Application</w:t>
+      </w:r>
+    </w:p>
+    <w:p>
+      <w:pPr>
+        <w:contextualSpacing w:val="0"/>
+        <w:jc w:val="both"/>
+        <w:rPr/>
+      </w:pPr>
+      <w:r>
+        <w:rPr>
+          <w:rtl w:val="0"/>
+        </w:rPr>
+        <w:t xml:space="preserve">Our next step was to think about the actual use case of our project. In order to examine how our models behave in the wild. We decided to develop our own iOS application, watch where we fail to predict an activity, and improve our estimations accordingly.</w:t>
       </w:r>
     </w:p>
     <w:p>
@@ -4259,18 +3771,119 @@
     <w:p>
       <w:pPr>
         <w:contextualSpacing w:val="0"/>
+        <w:jc w:val="both"/>
+        <w:rPr>
+          <w:u w:val="single"/>
+        </w:rPr>
+      </w:pPr>
+      <w:r>
+        <w:rPr>
+          <w:rtl w:val="0"/>
+        </w:rPr>
+        <w:t xml:space="preserve">We decided to build our app using Swift. One of our challenges there was importing the model we created and trained in Python to our app, and using it in it - we used </w:t>
+      </w:r>
+      <w:hyperlink r:id="rId46">
+        <w:r>
+          <w:rPr>
+            <w:color w:val="1155cc"/>
+            <w:u w:val="single"/>
+            <w:rtl w:val="0"/>
+          </w:rPr>
+          <w:t xml:space="preserve">CoreML</w:t>
+        </w:r>
+      </w:hyperlink>
+      <w:r>
+        <w:rPr>
+          <w:rtl w:val="0"/>
+        </w:rPr>
+        <w:t xml:space="preserve"> to do so. Additionally, we had many product decisions to make during this process, such as: How frequently should we show predictions, how to visually conduct a session, etc.</w:t>
+      </w:r>
+      <w:r>
+        <w:rPr>
+          <w:rtl w:val="0"/>
+        </w:rPr>
+      </w:r>
+    </w:p>
+    <w:p>
+      <w:pPr>
+        <w:contextualSpacing w:val="0"/>
+        <w:jc w:val="both"/>
+        <w:rPr>
+          <w:u w:val="single"/>
+        </w:rPr>
+      </w:pPr>
+      <w:r>
+        <w:rPr>
+          <w:rtl w:val="0"/>
+        </w:rPr>
+      </w:r>
+    </w:p>
+    <w:p>
+      <w:pPr>
+        <w:contextualSpacing w:val="0"/>
+        <w:jc w:val="both"/>
+        <w:rPr>
+          <w:u w:val="single"/>
+        </w:rPr>
+      </w:pPr>
+      <w:r>
+        <w:rPr>
+          <w:u w:val="single"/>
+          <w:rtl w:val="0"/>
+        </w:rPr>
+        <w:t xml:space="preserve">Model Choice for Mobile App</w:t>
+      </w:r>
+    </w:p>
+    <w:p>
+      <w:pPr>
+        <w:contextualSpacing w:val="0"/>
+        <w:jc w:val="both"/>
+        <w:rPr/>
+      </w:pPr>
+      <w:r>
+        <w:rPr>
+          <w:rtl w:val="0"/>
+        </w:rPr>
+        <w:t xml:space="preserve">Our two options, as mentioned above, were </w:t>
+      </w:r>
+      <w:r>
         <w:rPr>
           <w:b w:val="1"/>
-          <w:color w:val="6aa84f"/>
-        </w:rPr>
-      </w:pPr>
+          <w:rtl w:val="0"/>
+        </w:rPr>
+        <w:t xml:space="preserve">Random Forest</w:t>
+      </w:r>
+      <w:r>
+        <w:rPr>
+          <w:rtl w:val="0"/>
+        </w:rPr>
+        <w:t xml:space="preserve"> and </w:t>
+      </w:r>
       <w:r>
         <w:rPr>
           <w:b w:val="1"/>
-          <w:color w:val="6aa84f"/>
-          <w:rtl w:val="0"/>
-        </w:rPr>
-        <w:t xml:space="preserve">[SHACHAR] : Fill in implementations details</w:t>
+          <w:rtl w:val="0"/>
+        </w:rPr>
+        <w:t xml:space="preserve">FFNN. </w:t>
+      </w:r>
+      <w:r>
+        <w:rPr>
+          <w:rtl w:val="0"/>
+        </w:rPr>
+        <w:t xml:space="preserve">Since our results were quite unnoticeable we chose </w:t>
+      </w:r>
+      <w:r>
+        <w:rPr>
+          <w:b w:val="1"/>
+          <w:rtl w:val="0"/>
+        </w:rPr>
+        <w:t xml:space="preserve">RF</w:t>
+      </w:r>
+      <w:r>
+        <w:rPr>
+          <w:rtl w:val="0"/>
+        </w:rPr>
+        <w:t xml:space="preserve"> because it is a simpler model complexity-wise, and it provides the ability to predict in parallel. These two characteristic are serving well our use case which is to predict the activities in real-time.</w:t>
       </w:r>
     </w:p>
     <w:p>
@@ -4300,125 +3913,43 @@
           <w:u w:val="single"/>
           <w:rtl w:val="0"/>
         </w:rPr>
-        <w:t xml:space="preserve">Model Choice for Mobile App</w:t>
-      </w:r>
-    </w:p>
-    <w:p>
-      <w:pPr>
-        <w:contextualSpacing w:val="0"/>
-        <w:jc w:val="both"/>
-        <w:rPr/>
-      </w:pPr>
-      <w:r>
-        <w:rPr>
-          <w:rtl w:val="0"/>
-        </w:rPr>
-        <w:t xml:space="preserve">Our two options, as mentioned above, were </w:t>
+        <w:t xml:space="preserve">Predictions Boosting</w:t>
+      </w:r>
+      <w:r>
+        <w:rPr>
+          <w:rtl w:val="0"/>
+        </w:rPr>
+      </w:r>
+    </w:p>
+    <w:p>
+      <w:pPr>
+        <w:contextualSpacing w:val="0"/>
+        <w:rPr/>
+      </w:pPr>
+      <w:r>
+        <w:rPr>
+          <w:rtl w:val="0"/>
+        </w:rPr>
+        <w:t xml:space="preserve">After observing our app performance in the ‘real world’, we noticed that we do not need to predict in short time intervals, but rather a reasonable choice would be to predict every </w:t>
       </w:r>
       <w:r>
         <w:rPr>
           <w:b w:val="1"/>
           <w:rtl w:val="0"/>
         </w:rPr>
-        <w:t xml:space="preserve">Random Forest</w:t>
-      </w:r>
-      <w:r>
-        <w:rPr>
-          <w:rtl w:val="0"/>
-        </w:rPr>
-        <w:t xml:space="preserve"> and </w:t>
+        <w:t xml:space="preserve">2-3 seconds</w:t>
+      </w:r>
+      <w:r>
+        <w:rPr>
+          <w:rtl w:val="0"/>
+        </w:rPr>
+        <w:t xml:space="preserve">. In order to boost our predictions we faced a </w:t>
       </w:r>
       <w:r>
         <w:rPr>
           <w:b w:val="1"/>
           <w:rtl w:val="0"/>
         </w:rPr>
-        <w:t xml:space="preserve">FFNN. </w:t>
-      </w:r>
-      <w:r>
-        <w:rPr>
-          <w:rtl w:val="0"/>
-        </w:rPr>
-        <w:t xml:space="preserve">Since our results were quite unnoticeable we chose </w:t>
-      </w:r>
-      <w:r>
-        <w:rPr>
-          <w:b w:val="1"/>
-          <w:rtl w:val="0"/>
-        </w:rPr>
-        <w:t xml:space="preserve">RF</w:t>
-      </w:r>
-      <w:r>
-        <w:rPr>
-          <w:rtl w:val="0"/>
-        </w:rPr>
-        <w:t xml:space="preserve"> because it is a simpler model complexity-wise, and it provides the ability to predict in parallel. These two characteristic are serving well our use case which is to predict the activities in real-time.</w:t>
-      </w:r>
-    </w:p>
-    <w:p>
-      <w:pPr>
-        <w:contextualSpacing w:val="0"/>
-        <w:jc w:val="both"/>
-        <w:rPr>
-          <w:u w:val="single"/>
-        </w:rPr>
-      </w:pPr>
-      <w:r>
-        <w:rPr>
-          <w:rtl w:val="0"/>
-        </w:rPr>
-      </w:r>
-    </w:p>
-    <w:p>
-      <w:pPr>
-        <w:contextualSpacing w:val="0"/>
-        <w:jc w:val="both"/>
-        <w:rPr>
-          <w:u w:val="single"/>
-        </w:rPr>
-      </w:pPr>
-      <w:r>
-        <w:rPr>
-          <w:u w:val="single"/>
-          <w:rtl w:val="0"/>
-        </w:rPr>
-        <w:t xml:space="preserve">Predictions Boosting</w:t>
-      </w:r>
-      <w:r>
-        <w:rPr>
-          <w:rtl w:val="0"/>
-        </w:rPr>
-      </w:r>
-    </w:p>
-    <w:p>
-      <w:pPr>
-        <w:contextualSpacing w:val="0"/>
-        <w:rPr/>
-      </w:pPr>
-      <w:r>
-        <w:rPr>
-          <w:rtl w:val="0"/>
-        </w:rPr>
-        <w:t xml:space="preserve">After observing our app performance in the ‘real world’, we noticed that we do not need to predict in short time intervals, but rather a reasonable choice would be to predict every </w:t>
-      </w:r>
-      <w:r>
-        <w:rPr>
-          <w:b w:val="1"/>
-          <w:rtl w:val="0"/>
-        </w:rPr>
-        <w:t xml:space="preserve">2-3 seconds</w:t>
-      </w:r>
-      <w:r>
-        <w:rPr>
-          <w:rtl w:val="0"/>
-        </w:rPr>
-        <w:t xml:space="preserve">. In order to boost our predictions we faced a </w:t>
-      </w:r>
-      <w:r>
-        <w:rPr>
-          <w:b w:val="1"/>
-          <w:rtl w:val="0"/>
-        </w:rPr>
         <w:t xml:space="preserve">trade-off</w:t>
       </w:r>
       <w:r>
@@ -4427,23 +3958,23 @@
         </w:rPr>
         <w:t xml:space="preserve"> in choosing the window size </w:t>
       </w:r>
-      <w:hyperlink r:id="rId54">
+      <w:hyperlink r:id="rId47">
         <w:r>
           <w:rPr/>
           <w:drawing>
             <wp:inline distB="19050" distT="19050" distL="19050" distR="19050">
               <wp:extent cx="88900" cy="63500"/>
               <wp:effectExtent b="0" l="0" r="0" t="0"/>
-              <wp:docPr id="33" name="image70.png"/>
+              <wp:docPr id="25" name="image54.png"/>
               <a:graphic>
                 <a:graphicData uri="http://schemas.openxmlformats.org/drawingml/2006/picture">
                   <pic:pic>
                     <pic:nvPicPr>
-                      <pic:cNvPr id="0" name="image70.png"/>
+                      <pic:cNvPr id="0" name="image54.png"/>
                       <pic:cNvPicPr preferRelativeResize="0"/>
                     </pic:nvPicPr>
                     <pic:blipFill>
-                      <a:blip r:embed="rId55"/>
+                      <a:blip r:embed="rId48"/>
                       <a:srcRect b="0" l="0" r="0" t="0"/>
                       <a:stretch>
                         <a:fillRect/>
@@ -4478,9 +4009,16 @@
       </w:pPr>
       <w:r>
         <w:rPr>
-          <w:rtl w:val="0"/>
-        </w:rPr>
-        <w:t xml:space="preserve">Example:</w:t>
+          <w:u w:val="single"/>
+          <w:rtl w:val="0"/>
+        </w:rPr>
+        <w:t xml:space="preserve">Example</w:t>
+      </w:r>
+      <w:r>
+        <w:rPr>
+          <w:rtl w:val="0"/>
+        </w:rPr>
+        <w:t xml:space="preserve">:</w:t>
       </w:r>
     </w:p>
     <w:p>
@@ -4495,23 +4033,23 @@
           <w:u w:val="none"/>
         </w:rPr>
       </w:pPr>
-      <w:hyperlink r:id="rId56">
+      <w:hyperlink r:id="rId49">
         <w:r>
           <w:rPr/>
           <w:drawing>
             <wp:inline distB="19050" distT="19050" distL="19050" distR="19050">
               <wp:extent cx="444500" cy="101600"/>
               <wp:effectExtent b="0" l="0" r="0" t="0"/>
-              <wp:docPr id="5" name="image42.png"/>
+              <wp:docPr id="3" name="image18.png"/>
               <a:graphic>
                 <a:graphicData uri="http://schemas.openxmlformats.org/drawingml/2006/picture">
                   <pic:pic>
                     <pic:nvPicPr>
-                      <pic:cNvPr id="0" name="image42.png"/>
+                      <pic:cNvPr id="0" name="image18.png"/>
                       <pic:cNvPicPr preferRelativeResize="0"/>
                     </pic:nvPicPr>
                     <pic:blipFill>
-                      <a:blip r:embed="rId57"/>
+                      <a:blip r:embed="rId50"/>
                       <a:srcRect b="0" l="0" r="0" t="0"/>
                       <a:stretch>
                         <a:fillRect/>
@@ -4640,23 +4178,23 @@
         </w:rPr>
         <w:t xml:space="preserve">Upper bound (upstairs predicted 3 times) : </w:t>
       </w:r>
-      <w:hyperlink r:id="rId58">
+      <w:hyperlink r:id="rId51">
         <w:r>
           <w:rPr/>
           <w:drawing>
             <wp:inline distB="19050" distT="19050" distL="19050" distR="19050">
               <wp:extent cx="2006600" cy="165100"/>
               <wp:effectExtent b="0" l="0" r="0" t="0"/>
-              <wp:docPr id="10" name="image47.png"/>
+              <wp:docPr id="8" name="image23.png"/>
               <a:graphic>
                 <a:graphicData uri="http://schemas.openxmlformats.org/drawingml/2006/picture">
                   <pic:pic>
                     <pic:nvPicPr>
-                      <pic:cNvPr id="0" name="image47.png"/>
+                      <pic:cNvPr id="0" name="image23.png"/>
                       <pic:cNvPicPr preferRelativeResize="0"/>
                     </pic:nvPicPr>
                     <pic:blipFill>
-                      <a:blip r:embed="rId59"/>
+                      <a:blip r:embed="rId52"/>
                       <a:srcRect b="0" l="0" r="0" t="0"/>
                       <a:stretch>
                         <a:fillRect/>
@@ -4692,12 +4230,74 @@
           <w:szCs w:val="48"/>
         </w:rPr>
       </w:pPr>
-      <w:bookmarkStart w:colFirst="0" w:colLast="0" w:name="_j925tvi4fh4y" w:id="8"/>
-      <w:bookmarkEnd w:id="8"/>
-      <w:r>
+      <w:bookmarkStart w:colFirst="0" w:colLast="0" w:name="_53r2yws0f9f3" w:id="9"/>
+      <w:bookmarkEnd w:id="9"/>
+      <w:r>
+        <w:br w:type="page"/>
+      </w:r>
+      <w:r>
+        <w:rPr>
+          <w:rtl w:val="0"/>
+        </w:rPr>
+      </w:r>
+      <w:r>
+        <w:drawing>
+          <wp:anchor allowOverlap="1" behindDoc="0" distB="114300" distT="114300" distL="114300" distR="114300" hidden="0" layoutInCell="1" locked="0" relativeHeight="0" simplePos="0">
+            <wp:simplePos x="0" y="0"/>
+            <wp:positionH relativeFrom="margin">
+              <wp:posOffset>609600</wp:posOffset>
+            </wp:positionH>
+            <wp:positionV relativeFrom="paragraph">
+              <wp:posOffset>219075</wp:posOffset>
+            </wp:positionV>
+            <wp:extent cx="3816266" cy="1500188"/>
+            <wp:effectExtent b="0" l="0" r="0" t="0"/>
+            <wp:wrapSquare wrapText="bothSides" distB="114300" distT="114300" distL="114300" distR="114300"/>
+            <wp:docPr id="10" name="image25.png"/>
+            <a:graphic>
+              <a:graphicData uri="http://schemas.openxmlformats.org/drawingml/2006/picture">
+                <pic:pic>
+                  <pic:nvPicPr>
+                    <pic:cNvPr id="0" name="image25.png"/>
+                    <pic:cNvPicPr preferRelativeResize="0"/>
+                  </pic:nvPicPr>
+                  <pic:blipFill>
+                    <a:blip r:embed="rId53"/>
+                    <a:srcRect b="0" l="0" r="0" t="0"/>
+                    <a:stretch>
+                      <a:fillRect/>
+                    </a:stretch>
+                  </pic:blipFill>
+                  <pic:spPr>
+                    <a:xfrm>
+                      <a:off x="0" y="0"/>
+                      <a:ext cx="3816266" cy="1500188"/>
+                    </a:xfrm>
+                    <a:prstGeom prst="rect"/>
+                    <a:ln/>
+                  </pic:spPr>
+                </pic:pic>
+              </a:graphicData>
+            </a:graphic>
+          </wp:anchor>
+        </w:drawing>
+      </w:r>
+    </w:p>
+    <w:p>
+      <w:pPr>
+        <w:pStyle w:val="Heading1"/>
+        <w:contextualSpacing w:val="0"/>
         <w:rPr>
           <w:sz w:val="48"/>
           <w:szCs w:val="48"/>
+        </w:rPr>
+      </w:pPr>
+      <w:bookmarkStart w:colFirst="0" w:colLast="0" w:name="_6am11h5zazyi" w:id="10"/>
+      <w:bookmarkEnd w:id="10"/>
+      <w:r>
+        <w:rPr>
+          <w:sz w:val="48"/>
+          <w:szCs w:val="48"/>
           <w:rtl w:val="0"/>
         </w:rPr>
         <w:t xml:space="preserve">Part 6: Appendix</w:t>
@@ -4734,22 +4334,22 @@
           <w:szCs w:val="48"/>
         </w:rPr>
       </w:pPr>
-      <w:bookmarkStart w:colFirst="0" w:colLast="0" w:name="_d7odeby4sbge" w:id="9"/>
-      <w:bookmarkEnd w:id="9"/>
+      <w:bookmarkStart w:colFirst="0" w:colLast="0" w:name="_d7odeby4sbge" w:id="11"/>
+      <w:bookmarkEnd w:id="11"/>
       <w:r>
         <w:rPr>
           <w:sz w:val="48"/>
           <w:szCs w:val="48"/>
           <w:rtl w:val="0"/>
         </w:rPr>
-        <w:t xml:space="preserve">Part 7: Citations</w:t>
+        <w:t xml:space="preserve">Part 7: References</w:t>
       </w:r>
     </w:p>
     <w:p>
       <w:pPr>
         <w:numPr>
           <w:ilvl w:val="0"/>
-          <w:numId w:val="8"/>
+          <w:numId w:val="7"/>
         </w:numPr>
         <w:ind w:left="720" w:hanging="360"/>
         <w:contextualSpacing w:val="1"/>
@@ -4766,7 +4366,7 @@
         <w:br w:type="textWrapping"/>
         <w:t xml:space="preserve">GitHub - </w:t>
       </w:r>
-      <w:hyperlink r:id="rId60">
+      <w:hyperlink r:id="rId54">
         <w:r>
           <w:rPr>
             <w:color w:val="1155cc"/>
@@ -4794,7 +4394,7 @@
         </w:rPr>
         <w:t xml:space="preserve">Original Paper - </w:t>
       </w:r>
-      <w:hyperlink r:id="rId61">
+      <w:hyperlink r:id="rId55">
         <w:r>
           <w:rPr>
             <w:color w:val="1155cc"/>
@@ -4822,7 +4422,7 @@
         </w:rPr>
         <w:t xml:space="preserve">Kaggle - </w:t>
       </w:r>
-      <w:hyperlink r:id="rId62">
+      <w:hyperlink r:id="rId56">
         <w:r>
           <w:rPr>
             <w:color w:val="1155cc"/>
@@ -4832,7 +4432,7 @@
           <w:t xml:space="preserve">https://www.kaggle.com/malekzadeh/motionsense-dataset/hom</w:t>
         </w:r>
       </w:hyperlink>
-      <w:hyperlink r:id="rId63">
+      <w:hyperlink r:id="rId57">
         <w:r>
           <w:rPr>
             <w:color w:val="1155cc"/>
@@ -4864,7 +4464,7 @@
       <w:pPr>
         <w:numPr>
           <w:ilvl w:val="0"/>
-          <w:numId w:val="8"/>
+          <w:numId w:val="7"/>
         </w:numPr>
         <w:ind w:left="720" w:hanging="360"/>
         <w:contextualSpacing w:val="1"/>
@@ -4890,7 +4490,7 @@
         </w:rPr>
         <w:t xml:space="preserve"> </w:t>
       </w:r>
-      <w:hyperlink r:id="rId64">
+      <w:hyperlink r:id="rId58">
         <w:r>
           <w:rPr>
             <w:color w:val="1155cc"/>
@@ -4906,7 +4506,7 @@
         </w:rPr>
         <w:br w:type="textWrapping"/>
       </w:r>
-      <w:hyperlink r:id="rId65">
+      <w:hyperlink r:id="rId59">
         <w:r>
           <w:rPr>
             <w:color w:val="1155cc"/>
@@ -4922,7 +4522,7 @@
         </w:rPr>
         <w:br w:type="textWrapping"/>
       </w:r>
-      <w:hyperlink r:id="rId66">
+      <w:hyperlink r:id="rId60">
         <w:r>
           <w:rPr>
             <w:color w:val="1155cc"/>
@@ -4938,7 +4538,7 @@
         </w:rPr>
         <w:br w:type="textWrapping"/>
       </w:r>
-      <w:hyperlink r:id="rId67">
+      <w:hyperlink r:id="rId61">
         <w:r>
           <w:rPr>
             <w:color w:val="1155cc"/>
@@ -4965,7 +4565,7 @@
       <w:pPr>
         <w:numPr>
           <w:ilvl w:val="0"/>
-          <w:numId w:val="8"/>
+          <w:numId w:val="7"/>
         </w:numPr>
         <w:ind w:left="720" w:hanging="360"/>
         <w:contextualSpacing w:val="1"/>
@@ -4979,7 +4579,7 @@
         </w:rPr>
         <w:t xml:space="preserve">Predicting Human Activity Using LSTM: </w:t>
       </w:r>
-      <w:hyperlink r:id="rId68">
+      <w:hyperlink r:id="rId62">
         <w:r>
           <w:rPr>
             <w:color w:val="1155cc"/>
@@ -5002,9 +4602,9 @@
       </w:r>
     </w:p>
     <w:sectPr>
-      <w:headerReference r:id="rId69" w:type="default"/>
-      <w:headerReference r:id="rId70" w:type="first"/>
-      <w:footerReference r:id="rId71" w:type="first"/>
+      <w:headerReference r:id="rId63" w:type="default"/>
+      <w:headerReference r:id="rId64" w:type="first"/>
+      <w:footerReference r:id="rId65" w:type="first"/>
       <w:pgSz w:h="15840" w:w="12240"/>
       <w:pgMar w:bottom="1080" w:top="1080" w:left="1440" w:right="1440" w:header="0"/>
       <w:pgNumType w:start="0"/>
@@ -5057,8 +4657,8 @@
       <w:jc w:val="right"/>
       <w:rPr/>
     </w:pPr>
-    <w:bookmarkStart w:colFirst="0" w:colLast="0" w:name="_9nvcibv3gama" w:id="10"/>
-    <w:bookmarkEnd w:id="10"/>
+    <w:bookmarkStart w:colFirst="0" w:colLast="0" w:name="_9nvcibv3gama" w:id="12"/>
+    <w:bookmarkEnd w:id="12"/>
     <w:r>
       <w:rPr>
         <w:color w:val="000000"/>
@@ -5074,61 +4674,6 @@
       <w:instrText xml:space="preserve">PAGE</w:instrText>
       <w:fldChar w:fldCharType="separate"/>
       <w:fldChar w:fldCharType="end"/>
-    </w:r>
-    <w:r>
-      <w:rPr>
-        <w:rtl w:val="0"/>
-      </w:rPr>
-    </w:r>
-  </w:p>
-  <w:p>
-    <w:pPr>
-      <w:pBdr>
-        <w:top w:space="0" w:sz="0" w:val="nil"/>
-        <w:left w:space="0" w:sz="0" w:val="nil"/>
-        <w:bottom w:space="0" w:sz="0" w:val="nil"/>
-        <w:right w:space="0" w:sz="0" w:val="nil"/>
-        <w:between w:space="0" w:sz="0" w:val="nil"/>
-      </w:pBdr>
-      <w:shd w:fill="auto" w:val="clear"/>
-      <w:spacing w:after="200" w:lineRule="auto"/>
-      <w:contextualSpacing w:val="0"/>
-      <w:rPr/>
-    </w:pPr>
-    <w:r>
-      <w:rPr/>
-      <w:drawing>
-        <wp:inline distB="114300" distT="114300" distL="114300" distR="114300">
-          <wp:extent cx="5916349" cy="104775"/>
-          <wp:effectExtent b="0" l="0" r="0" t="0"/>
-          <wp:docPr descr="horizontal line" id="22" name="image59.png"/>
-          <a:graphic>
-            <a:graphicData uri="http://schemas.openxmlformats.org/drawingml/2006/picture">
-              <pic:pic>
-                <pic:nvPicPr>
-                  <pic:cNvPr descr="horizontal line" id="0" name="image59.png"/>
-                  <pic:cNvPicPr preferRelativeResize="0"/>
-                </pic:nvPicPr>
-                <pic:blipFill>
-                  <a:blip r:embed="rId1"/>
-                  <a:srcRect b="-32286" l="0" r="0" t="0"/>
-                  <a:stretch>
-                    <a:fillRect/>
-                  </a:stretch>
-                </pic:blipFill>
-                <pic:spPr>
-                  <a:xfrm>
-                    <a:off x="0" y="0"/>
-                    <a:ext cx="5916349" cy="104775"/>
-                  </a:xfrm>
-                  <a:prstGeom prst="rect"/>
-                  <a:ln/>
-                </pic:spPr>
-              </pic:pic>
-            </a:graphicData>
-          </a:graphic>
-        </wp:inline>
-      </w:drawing>
     </w:r>
     <w:r>
       <w:rPr>
@@ -5829,116 +5374,6 @@
   <w:abstractNum w:abstractNumId="7">
     <w:lvl w:ilvl="0">
       <w:start w:val="1"/>
-      <w:numFmt w:val="bullet"/>
-      <w:lvlText w:val="●"/>
-      <w:lvlJc w:val="left"/>
-      <w:pPr>
-        <w:ind w:left="720" w:hanging="360"/>
-      </w:pPr>
-      <w:rPr>
-        <w:u w:val="none"/>
-      </w:rPr>
-    </w:lvl>
-    <w:lvl w:ilvl="1">
-      <w:start w:val="1"/>
-      <w:numFmt w:val="bullet"/>
-      <w:lvlText w:val="○"/>
-      <w:lvlJc w:val="left"/>
-      <w:pPr>
-        <w:ind w:left="1440" w:hanging="360"/>
-      </w:pPr>
-      <w:rPr>
-        <w:u w:val="none"/>
-      </w:rPr>
-    </w:lvl>
-    <w:lvl w:ilvl="2">
-      <w:start w:val="1"/>
-      <w:numFmt w:val="bullet"/>
-      <w:lvlText w:val="■"/>
-      <w:lvlJc w:val="left"/>
-      <w:pPr>
-        <w:ind w:left="2160" w:hanging="360"/>
-      </w:pPr>
-      <w:rPr>
-        <w:u w:val="none"/>
-      </w:rPr>
-    </w:lvl>
-    <w:lvl w:ilvl="3">
-      <w:start w:val="1"/>
-      <w:numFmt w:val="bullet"/>
-      <w:lvlText w:val="●"/>
-      <w:lvlJc w:val="left"/>
-      <w:pPr>
-        <w:ind w:left="2880" w:hanging="360"/>
-      </w:pPr>
-      <w:rPr>
-        <w:u w:val="none"/>
-      </w:rPr>
-    </w:lvl>
-    <w:lvl w:ilvl="4">
-      <w:start w:val="1"/>
-      <w:numFmt w:val="bullet"/>
-      <w:lvlText w:val="○"/>
-      <w:lvlJc w:val="left"/>
-      <w:pPr>
-        <w:ind w:left="3600" w:hanging="360"/>
-      </w:pPr>
-      <w:rPr>
-        <w:u w:val="none"/>
-      </w:rPr>
-    </w:lvl>
-    <w:lvl w:ilvl="5">
-      <w:start w:val="1"/>
-      <w:numFmt w:val="bullet"/>
-      <w:lvlText w:val="■"/>
-      <w:lvlJc w:val="left"/>
-      <w:pPr>
-        <w:ind w:left="4320" w:hanging="360"/>
-      </w:pPr>
-      <w:rPr>
-        <w:u w:val="none"/>
-      </w:rPr>
-    </w:lvl>
-    <w:lvl w:ilvl="6">
-      <w:start w:val="1"/>
-      <w:numFmt w:val="bullet"/>
-      <w:lvlText w:val="●"/>
-      <w:lvlJc w:val="left"/>
-      <w:pPr>
-        <w:ind w:left="5040" w:hanging="360"/>
-      </w:pPr>
-      <w:rPr>
-        <w:u w:val="none"/>
-      </w:rPr>
-    </w:lvl>
-    <w:lvl w:ilvl="7">
-      <w:start w:val="1"/>
-      <w:numFmt w:val="bullet"/>
-      <w:lvlText w:val="○"/>
-      <w:lvlJc w:val="left"/>
-      <w:pPr>
-        <w:ind w:left="5760" w:hanging="360"/>
-      </w:pPr>
-      <w:rPr>
-        <w:u w:val="none"/>
-      </w:rPr>
-    </w:lvl>
-    <w:lvl w:ilvl="8">
-      <w:start w:val="1"/>
-      <w:numFmt w:val="bullet"/>
-      <w:lvlText w:val="■"/>
-      <w:lvlJc w:val="left"/>
-      <w:pPr>
-        <w:ind w:left="6480" w:hanging="360"/>
-      </w:pPr>
-      <w:rPr>
-        <w:u w:val="none"/>
-      </w:rPr>
-    </w:lvl>
-  </w:abstractNum>
-  <w:abstractNum w:abstractNumId="8">
-    <w:lvl w:ilvl="0">
-      <w:start w:val="1"/>
       <w:numFmt w:val="decimal"/>
       <w:lvlText w:val="%1."/>
       <w:lvlJc w:val="left"/>
@@ -6066,9 +5501,6 @@
   </w:num>
   <w:num w:numId="7">
     <w:abstractNumId w:val="7"/>
-  </w:num>
-  <w:num w:numId="8">
-    <w:abstractNumId w:val="8"/>
   </w:num>
 </w:numbering>
 </file>

</xml_diff>